<commit_message>
Final update end of session
</commit_message>
<xml_diff>
--- a/notes/Tasks.docx
+++ b/notes/Tasks.docx
@@ -3,34 +3,473 @@
 <w:document xmlns:wpc="http://schemas.microsoft.com/office/word/2010/wordprocessingCanvas" xmlns:mc="http://schemas.openxmlformats.org/markup-compatibility/2006" xmlns:o="urn:schemas-microsoft-com:office:office" xmlns:r="http://schemas.openxmlformats.org/officeDocument/2006/relationships" xmlns:m="http://schemas.openxmlformats.org/officeDocument/2006/math" xmlns:v="urn:schemas-microsoft-com:vml" xmlns:wp14="http://schemas.microsoft.com/office/word/2010/wordprocessingDrawing" xmlns:wp="http://schemas.openxmlformats.org/drawingml/2006/wordprocessingDrawing" xmlns:w10="urn:schemas-microsoft-com:office:word" xmlns:w="http://schemas.openxmlformats.org/wordprocessingml/2006/main" xmlns:w14="http://schemas.microsoft.com/office/word/2010/wordml" xmlns:w15="http://schemas.microsoft.com/office/word/2012/wordml" xmlns:wpg="http://schemas.microsoft.com/office/word/2010/wordprocessingGroup" xmlns:wpi="http://schemas.microsoft.com/office/word/2010/wordprocessingInk" xmlns:wne="http://schemas.microsoft.com/office/word/2006/wordml" xmlns:wps="http://schemas.microsoft.com/office/word/2010/wordprocessingShape" mc:Ignorable="w14 w15 wp14">
   <w:body>
     <w:p>
-      <w:r>
-        <w:rPr>
-          <w:noProof/>
-        </w:rPr>
-        <mc:AlternateContent>
-          <mc:Choice Requires="wps">
-            <w:drawing>
-              <wp:anchor distT="0" distB="0" distL="114300" distR="114300" simplePos="0" relativeHeight="251700224" behindDoc="0" locked="0" layoutInCell="1" allowOverlap="1">
-                <wp:simplePos x="0" y="0"/>
-                <wp:positionH relativeFrom="column">
-                  <wp:posOffset>2333625</wp:posOffset>
-                </wp:positionH>
-                <wp:positionV relativeFrom="paragraph">
-                  <wp:posOffset>2947988</wp:posOffset>
-                </wp:positionV>
-                <wp:extent cx="2928938" cy="85725"/>
-                <wp:effectExtent l="0" t="76200" r="0" b="28575"/>
-                <wp:wrapNone/>
-                <wp:docPr id="39" name="Straight Arrow Connector 39"/>
+      <w:bookmarkStart w:id="0" w:name="_GoBack"/>
+      <w:bookmarkEnd w:id="0"/>
+      <w:r>
+        <w:rPr>
+          <w:noProof/>
+        </w:rPr>
+        <mc:AlternateContent>
+          <mc:Choice Requires="wps">
+            <w:drawing>
+              <wp:anchor distT="0" distB="0" distL="114300" distR="114300" simplePos="0" relativeHeight="251707392" behindDoc="0" locked="0" layoutInCell="1" allowOverlap="1" wp14:anchorId="7D6AA88B" wp14:editId="7FD0DAAC">
+                <wp:simplePos x="0" y="0"/>
+                <wp:positionH relativeFrom="column">
+                  <wp:posOffset>4743450</wp:posOffset>
+                </wp:positionH>
+                <wp:positionV relativeFrom="paragraph">
+                  <wp:posOffset>4438650</wp:posOffset>
+                </wp:positionV>
+                <wp:extent cx="857250" cy="319088"/>
+                <wp:effectExtent l="0" t="0" r="19050" b="24130"/>
+                <wp:wrapNone/>
+                <wp:docPr id="45" name="Text Box 45"/>
+                <wp:cNvGraphicFramePr/>
+                <a:graphic xmlns:a="http://schemas.openxmlformats.org/drawingml/2006/main">
+                  <a:graphicData uri="http://schemas.microsoft.com/office/word/2010/wordprocessingShape">
+                    <wps:wsp>
+                      <wps:cNvSpPr txBox="1"/>
+                      <wps:spPr>
+                        <a:xfrm>
+                          <a:off x="0" y="0"/>
+                          <a:ext cx="857250" cy="319088"/>
+                        </a:xfrm>
+                        <a:prstGeom prst="rect">
+                          <a:avLst/>
+                        </a:prstGeom>
+                        <a:solidFill>
+                          <a:schemeClr val="lt1"/>
+                        </a:solidFill>
+                        <a:ln w="6350">
+                          <a:solidFill>
+                            <a:prstClr val="black"/>
+                          </a:solidFill>
+                        </a:ln>
+                        <a:effectLst/>
+                      </wps:spPr>
+                      <wps:style>
+                        <a:lnRef idx="0">
+                          <a:schemeClr val="accent1"/>
+                        </a:lnRef>
+                        <a:fillRef idx="0">
+                          <a:schemeClr val="accent1"/>
+                        </a:fillRef>
+                        <a:effectRef idx="0">
+                          <a:schemeClr val="accent1"/>
+                        </a:effectRef>
+                        <a:fontRef idx="minor">
+                          <a:schemeClr val="dk1"/>
+                        </a:fontRef>
+                      </wps:style>
+                      <wps:txbx>
+                        <w:txbxContent>
+                          <w:p>
+                            <w:proofErr w:type="spellStart"/>
+                            <w:r>
+                              <w:t>Desc</w:t>
+                            </w:r>
+                            <w:proofErr w:type="spellEnd"/>
+                          </w:p>
+                        </w:txbxContent>
+                      </wps:txbx>
+                      <wps:bodyPr rot="0" spcFirstLastPara="0" vertOverflow="overflow" horzOverflow="overflow" vert="horz" wrap="square" lIns="91440" tIns="45720" rIns="91440" bIns="45720" numCol="1" spcCol="0" rtlCol="0" fromWordArt="0" anchor="t" anchorCtr="0" forceAA="0" compatLnSpc="1">
+                        <a:prstTxWarp prst="textNoShape">
+                          <a:avLst/>
+                        </a:prstTxWarp>
+                        <a:noAutofit/>
+                      </wps:bodyPr>
+                    </wps:wsp>
+                  </a:graphicData>
+                </a:graphic>
+                <wp14:sizeRelV relativeFrom="margin">
+                  <wp14:pctHeight>0</wp14:pctHeight>
+                </wp14:sizeRelV>
+              </wp:anchor>
+            </w:drawing>
+          </mc:Choice>
+          <mc:Fallback>
+            <w:pict>
+              <v:shapetype w14:anchorId="7D6AA88B" id="_x0000_t202" coordsize="21600,21600" o:spt="202" path="m,l,21600r21600,l21600,xe">
+                <v:stroke joinstyle="miter"/>
+                <v:path gradientshapeok="t" o:connecttype="rect"/>
+              </v:shapetype>
+              <v:shape id="Text Box 45" o:spid="_x0000_s1026" type="#_x0000_t202" style="position:absolute;margin-left:373.5pt;margin-top:349.5pt;width:67.5pt;height:25.15pt;z-index:251707392;visibility:visible;mso-wrap-style:square;mso-height-percent:0;mso-wrap-distance-left:9pt;mso-wrap-distance-top:0;mso-wrap-distance-right:9pt;mso-wrap-distance-bottom:0;mso-position-horizontal:absolute;mso-position-horizontal-relative:text;mso-position-vertical:absolute;mso-position-vertical-relative:text;mso-height-percent:0;mso-height-relative:margin;v-text-anchor:top" o:gfxdata="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" fillcolor="white [3201]" strokeweight=".5pt">
+                <v:textbox>
+                  <w:txbxContent>
+                    <w:p>
+                      <w:proofErr w:type="spellStart"/>
+                      <w:r>
+                        <w:t>Desc</w:t>
+                      </w:r>
+                      <w:proofErr w:type="spellEnd"/>
+                    </w:p>
+                  </w:txbxContent>
+                </v:textbox>
+              </v:shape>
+            </w:pict>
+          </mc:Fallback>
+        </mc:AlternateContent>
+      </w:r>
+      <w:r>
+        <w:rPr>
+          <w:noProof/>
+        </w:rPr>
+        <mc:AlternateContent>
+          <mc:Choice Requires="wps">
+            <w:drawing>
+              <wp:anchor distT="0" distB="0" distL="114300" distR="114300" simplePos="0" relativeHeight="251705344" behindDoc="0" locked="0" layoutInCell="1" allowOverlap="1" wp14:anchorId="7D6AA88B" wp14:editId="7FD0DAAC">
+                <wp:simplePos x="0" y="0"/>
+                <wp:positionH relativeFrom="column">
+                  <wp:posOffset>4648200</wp:posOffset>
+                </wp:positionH>
+                <wp:positionV relativeFrom="paragraph">
+                  <wp:posOffset>4119563</wp:posOffset>
+                </wp:positionV>
+                <wp:extent cx="857250" cy="266700"/>
+                <wp:effectExtent l="0" t="0" r="19050" b="19050"/>
+                <wp:wrapNone/>
+                <wp:docPr id="44" name="Text Box 44"/>
+                <wp:cNvGraphicFramePr/>
+                <a:graphic xmlns:a="http://schemas.openxmlformats.org/drawingml/2006/main">
+                  <a:graphicData uri="http://schemas.microsoft.com/office/word/2010/wordprocessingShape">
+                    <wps:wsp>
+                      <wps:cNvSpPr txBox="1"/>
+                      <wps:spPr>
+                        <a:xfrm>
+                          <a:off x="0" y="0"/>
+                          <a:ext cx="857250" cy="266700"/>
+                        </a:xfrm>
+                        <a:prstGeom prst="rect">
+                          <a:avLst/>
+                        </a:prstGeom>
+                        <a:solidFill>
+                          <a:schemeClr val="lt1"/>
+                        </a:solidFill>
+                        <a:ln w="6350">
+                          <a:solidFill>
+                            <a:prstClr val="black"/>
+                          </a:solidFill>
+                        </a:ln>
+                        <a:effectLst/>
+                      </wps:spPr>
+                      <wps:style>
+                        <a:lnRef idx="0">
+                          <a:schemeClr val="accent1"/>
+                        </a:lnRef>
+                        <a:fillRef idx="0">
+                          <a:schemeClr val="accent1"/>
+                        </a:fillRef>
+                        <a:effectRef idx="0">
+                          <a:schemeClr val="accent1"/>
+                        </a:effectRef>
+                        <a:fontRef idx="minor">
+                          <a:schemeClr val="dk1"/>
+                        </a:fontRef>
+                      </wps:style>
+                      <wps:txbx>
+                        <w:txbxContent>
+                          <w:p>
+                            <w:r>
+                              <w:t>Price</w:t>
+                            </w:r>
+                          </w:p>
+                        </w:txbxContent>
+                      </wps:txbx>
+                      <wps:bodyPr rot="0" spcFirstLastPara="0" vertOverflow="overflow" horzOverflow="overflow" vert="horz" wrap="square" lIns="91440" tIns="45720" rIns="91440" bIns="45720" numCol="1" spcCol="0" rtlCol="0" fromWordArt="0" anchor="t" anchorCtr="0" forceAA="0" compatLnSpc="1">
+                        <a:prstTxWarp prst="textNoShape">
+                          <a:avLst/>
+                        </a:prstTxWarp>
+                        <a:noAutofit/>
+                      </wps:bodyPr>
+                    </wps:wsp>
+                  </a:graphicData>
+                </a:graphic>
+                <wp14:sizeRelV relativeFrom="margin">
+                  <wp14:pctHeight>0</wp14:pctHeight>
+                </wp14:sizeRelV>
+              </wp:anchor>
+            </w:drawing>
+          </mc:Choice>
+          <mc:Fallback>
+            <w:pict>
+              <v:shape w14:anchorId="7D6AA88B" id="Text Box 44" o:spid="_x0000_s1027" type="#_x0000_t202" style="position:absolute;margin-left:366pt;margin-top:324.4pt;width:67.5pt;height:21pt;z-index:251705344;visibility:visible;mso-wrap-style:square;mso-height-percent:0;mso-wrap-distance-left:9pt;mso-wrap-distance-top:0;mso-wrap-distance-right:9pt;mso-wrap-distance-bottom:0;mso-position-horizontal:absolute;mso-position-horizontal-relative:text;mso-position-vertical:absolute;mso-position-vertical-relative:text;mso-height-percent:0;mso-height-relative:margin;v-text-anchor:top" o:gfxdata="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" fillcolor="white [3201]" strokeweight=".5pt">
+                <v:textbox>
+                  <w:txbxContent>
+                    <w:p>
+                      <w:r>
+                        <w:t>Price</w:t>
+                      </w:r>
+                    </w:p>
+                  </w:txbxContent>
+                </v:textbox>
+              </v:shape>
+            </w:pict>
+          </mc:Fallback>
+        </mc:AlternateContent>
+      </w:r>
+      <w:r>
+        <w:rPr>
+          <w:noProof/>
+        </w:rPr>
+        <mc:AlternateContent>
+          <mc:Choice Requires="wps">
+            <w:drawing>
+              <wp:anchor distT="0" distB="0" distL="114300" distR="114300" simplePos="0" relativeHeight="251703296" behindDoc="0" locked="0" layoutInCell="1" allowOverlap="1">
+                <wp:simplePos x="0" y="0"/>
+                <wp:positionH relativeFrom="column">
+                  <wp:posOffset>4648200</wp:posOffset>
+                </wp:positionH>
+                <wp:positionV relativeFrom="paragraph">
+                  <wp:posOffset>3862388</wp:posOffset>
+                </wp:positionV>
+                <wp:extent cx="857250" cy="238125"/>
+                <wp:effectExtent l="0" t="0" r="19050" b="28575"/>
+                <wp:wrapNone/>
+                <wp:docPr id="43" name="Text Box 43"/>
+                <wp:cNvGraphicFramePr/>
+                <a:graphic xmlns:a="http://schemas.openxmlformats.org/drawingml/2006/main">
+                  <a:graphicData uri="http://schemas.microsoft.com/office/word/2010/wordprocessingShape">
+                    <wps:wsp>
+                      <wps:cNvSpPr txBox="1"/>
+                      <wps:spPr>
+                        <a:xfrm>
+                          <a:off x="0" y="0"/>
+                          <a:ext cx="857250" cy="238125"/>
+                        </a:xfrm>
+                        <a:prstGeom prst="rect">
+                          <a:avLst/>
+                        </a:prstGeom>
+                        <a:solidFill>
+                          <a:schemeClr val="lt1"/>
+                        </a:solidFill>
+                        <a:ln w="6350">
+                          <a:solidFill>
+                            <a:prstClr val="black"/>
+                          </a:solidFill>
+                        </a:ln>
+                        <a:effectLst/>
+                      </wps:spPr>
+                      <wps:style>
+                        <a:lnRef idx="0">
+                          <a:schemeClr val="accent1"/>
+                        </a:lnRef>
+                        <a:fillRef idx="0">
+                          <a:schemeClr val="accent1"/>
+                        </a:fillRef>
+                        <a:effectRef idx="0">
+                          <a:schemeClr val="accent1"/>
+                        </a:effectRef>
+                        <a:fontRef idx="minor">
+                          <a:schemeClr val="dk1"/>
+                        </a:fontRef>
+                      </wps:style>
+                      <wps:txbx>
+                        <w:txbxContent>
+                          <w:p>
+                            <w:r>
+                              <w:t>Name</w:t>
+                            </w:r>
+                          </w:p>
+                        </w:txbxContent>
+                      </wps:txbx>
+                      <wps:bodyPr rot="0" spcFirstLastPara="0" vertOverflow="overflow" horzOverflow="overflow" vert="horz" wrap="square" lIns="91440" tIns="45720" rIns="91440" bIns="45720" numCol="1" spcCol="0" rtlCol="0" fromWordArt="0" anchor="t" anchorCtr="0" forceAA="0" compatLnSpc="1">
+                        <a:prstTxWarp prst="textNoShape">
+                          <a:avLst/>
+                        </a:prstTxWarp>
+                        <a:noAutofit/>
+                      </wps:bodyPr>
+                    </wps:wsp>
+                  </a:graphicData>
+                </a:graphic>
+                <wp14:sizeRelV relativeFrom="margin">
+                  <wp14:pctHeight>0</wp14:pctHeight>
+                </wp14:sizeRelV>
+              </wp:anchor>
+            </w:drawing>
+          </mc:Choice>
+          <mc:Fallback>
+            <w:pict>
+              <v:shape id="Text Box 43" o:spid="_x0000_s1028" type="#_x0000_t202" style="position:absolute;margin-left:366pt;margin-top:304.15pt;width:67.5pt;height:18.75pt;z-index:251703296;visibility:visible;mso-wrap-style:square;mso-height-percent:0;mso-wrap-distance-left:9pt;mso-wrap-distance-top:0;mso-wrap-distance-right:9pt;mso-wrap-distance-bottom:0;mso-position-horizontal:absolute;mso-position-horizontal-relative:text;mso-position-vertical:absolute;mso-position-vertical-relative:text;mso-height-percent:0;mso-height-relative:margin;v-text-anchor:top" o:gfxdata="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" fillcolor="white [3201]" strokeweight=".5pt">
+                <v:textbox>
+                  <w:txbxContent>
+                    <w:p>
+                      <w:r>
+                        <w:t>Name</w:t>
+                      </w:r>
+                    </w:p>
+                  </w:txbxContent>
+                </v:textbox>
+              </v:shape>
+            </w:pict>
+          </mc:Fallback>
+        </mc:AlternateContent>
+      </w:r>
+      <w:r>
+        <w:rPr>
+          <w:noProof/>
+        </w:rPr>
+        <mc:AlternateContent>
+          <mc:Choice Requires="wps">
+            <w:drawing>
+              <wp:anchor distT="0" distB="0" distL="114300" distR="114300" simplePos="0" relativeHeight="251712512" behindDoc="0" locked="0" layoutInCell="1" allowOverlap="1">
+                <wp:simplePos x="0" y="0"/>
+                <wp:positionH relativeFrom="column">
+                  <wp:posOffset>5600700</wp:posOffset>
+                </wp:positionH>
+                <wp:positionV relativeFrom="paragraph">
+                  <wp:posOffset>3800475</wp:posOffset>
+                </wp:positionV>
+                <wp:extent cx="390525" cy="142875"/>
+                <wp:effectExtent l="0" t="0" r="66675" b="66675"/>
+                <wp:wrapNone/>
+                <wp:docPr id="50" name="Straight Arrow Connector 50"/>
                 <wp:cNvGraphicFramePr/>
                 <a:graphic xmlns:a="http://schemas.openxmlformats.org/drawingml/2006/main">
                   <a:graphicData uri="http://schemas.microsoft.com/office/word/2010/wordprocessingShape">
                     <wps:wsp>
                       <wps:cNvCnPr/>
                       <wps:spPr>
-                        <a:xfrm flipV="1">
-                          <a:off x="0" y="0"/>
-                          <a:ext cx="2928938" cy="85725"/>
+                        <a:xfrm>
+                          <a:off x="0" y="0"/>
+                          <a:ext cx="390525" cy="142875"/>
+                        </a:xfrm>
+                        <a:prstGeom prst="straightConnector1">
+                          <a:avLst/>
+                        </a:prstGeom>
+                        <a:ln>
+                          <a:tailEnd type="triangle"/>
+                        </a:ln>
+                      </wps:spPr>
+                      <wps:style>
+                        <a:lnRef idx="1">
+                          <a:schemeClr val="accent1"/>
+                        </a:lnRef>
+                        <a:fillRef idx="0">
+                          <a:schemeClr val="accent1"/>
+                        </a:fillRef>
+                        <a:effectRef idx="0">
+                          <a:schemeClr val="accent1"/>
+                        </a:effectRef>
+                        <a:fontRef idx="minor">
+                          <a:schemeClr val="tx1"/>
+                        </a:fontRef>
+                      </wps:style>
+                      <wps:bodyPr/>
+                    </wps:wsp>
+                  </a:graphicData>
+                </a:graphic>
+              </wp:anchor>
+            </w:drawing>
+          </mc:Choice>
+          <mc:Fallback>
+            <w:pict>
+              <v:shapetype w14:anchorId="13A3C7F3" id="_x0000_t32" coordsize="21600,21600" o:spt="32" o:oned="t" path="m,l21600,21600e" filled="f">
+                <v:path arrowok="t" fillok="f" o:connecttype="none"/>
+                <o:lock v:ext="edit" shapetype="t"/>
+              </v:shapetype>
+              <v:shape id="Straight Arrow Connector 50" o:spid="_x0000_s1026" type="#_x0000_t32" style="position:absolute;margin-left:441pt;margin-top:299.25pt;width:30.75pt;height:11.25pt;z-index:251712512;visibility:visible;mso-wrap-style:square;mso-wrap-distance-left:9pt;mso-wrap-distance-top:0;mso-wrap-distance-right:9pt;mso-wrap-distance-bottom:0;mso-position-horizontal:absolute;mso-position-horizontal-relative:text;mso-position-vertical:absolute;mso-position-vertical-relative:text" o:gfxdata="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" strokecolor="#5b9bd5 [3204]" strokeweight=".5pt">
+                <v:stroke endarrow="block" joinstyle="miter"/>
+              </v:shape>
+            </w:pict>
+          </mc:Fallback>
+        </mc:AlternateContent>
+      </w:r>
+      <w:r>
+        <w:rPr>
+          <w:noProof/>
+        </w:rPr>
+        <mc:AlternateContent>
+          <mc:Choice Requires="wps">
+            <w:drawing>
+              <wp:anchor distT="0" distB="0" distL="114300" distR="114300" simplePos="0" relativeHeight="251711488" behindDoc="0" locked="0" layoutInCell="1" allowOverlap="1">
+                <wp:simplePos x="0" y="0"/>
+                <wp:positionH relativeFrom="column">
+                  <wp:posOffset>6034088</wp:posOffset>
+                </wp:positionH>
+                <wp:positionV relativeFrom="paragraph">
+                  <wp:posOffset>3681413</wp:posOffset>
+                </wp:positionV>
+                <wp:extent cx="581025" cy="1452562"/>
+                <wp:effectExtent l="0" t="0" r="28575" b="14605"/>
+                <wp:wrapNone/>
+                <wp:docPr id="49" name="Rectangle 49"/>
+                <wp:cNvGraphicFramePr/>
+                <a:graphic xmlns:a="http://schemas.openxmlformats.org/drawingml/2006/main">
+                  <a:graphicData uri="http://schemas.microsoft.com/office/word/2010/wordprocessingShape">
+                    <wps:wsp>
+                      <wps:cNvSpPr/>
+                      <wps:spPr>
+                        <a:xfrm>
+                          <a:off x="0" y="0"/>
+                          <a:ext cx="581025" cy="1452562"/>
+                        </a:xfrm>
+                        <a:prstGeom prst="rect">
+                          <a:avLst/>
+                        </a:prstGeom>
+                      </wps:spPr>
+                      <wps:style>
+                        <a:lnRef idx="2">
+                          <a:schemeClr val="accent1">
+                            <a:shade val="50000"/>
+                          </a:schemeClr>
+                        </a:lnRef>
+                        <a:fillRef idx="1">
+                          <a:schemeClr val="accent1"/>
+                        </a:fillRef>
+                        <a:effectRef idx="0">
+                          <a:schemeClr val="accent1"/>
+                        </a:effectRef>
+                        <a:fontRef idx="minor">
+                          <a:schemeClr val="lt1"/>
+                        </a:fontRef>
+                      </wps:style>
+                      <wps:bodyPr rot="0" spcFirstLastPara="0" vertOverflow="overflow" horzOverflow="overflow" vert="horz" wrap="square" lIns="91440" tIns="45720" rIns="91440" bIns="45720" numCol="1" spcCol="0" rtlCol="0" fromWordArt="0" anchor="ctr" anchorCtr="0" forceAA="0" compatLnSpc="1">
+                        <a:prstTxWarp prst="textNoShape">
+                          <a:avLst/>
+                        </a:prstTxWarp>
+                        <a:noAutofit/>
+                      </wps:bodyPr>
+                    </wps:wsp>
+                  </a:graphicData>
+                </a:graphic>
+              </wp:anchor>
+            </w:drawing>
+          </mc:Choice>
+          <mc:Fallback>
+            <w:pict>
+              <v:rect w14:anchorId="789B2E50" id="Rectangle 49" o:spid="_x0000_s1026" style="position:absolute;margin-left:475.15pt;margin-top:289.9pt;width:45.75pt;height:114.35pt;z-index:251711488;visibility:visible;mso-wrap-style:square;mso-wrap-distance-left:9pt;mso-wrap-distance-top:0;mso-wrap-distance-right:9pt;mso-wrap-distance-bottom:0;mso-position-horizontal:absolute;mso-position-horizontal-relative:text;mso-position-vertical:absolute;mso-position-vertical-relative:text;v-text-anchor:middle" o:gfxdata="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" fillcolor="#5b9bd5 [3204]" strokecolor="#1f4d78 [1604]" strokeweight="1pt"/>
+            </w:pict>
+          </mc:Fallback>
+        </mc:AlternateContent>
+      </w:r>
+      <w:r>
+        <w:rPr>
+          <w:noProof/>
+        </w:rPr>
+        <mc:AlternateContent>
+          <mc:Choice Requires="wps">
+            <w:drawing>
+              <wp:anchor distT="0" distB="0" distL="114300" distR="114300" simplePos="0" relativeHeight="251710464" behindDoc="0" locked="0" layoutInCell="1" allowOverlap="1">
+                <wp:simplePos x="0" y="0"/>
+                <wp:positionH relativeFrom="column">
+                  <wp:posOffset>1966913</wp:posOffset>
+                </wp:positionH>
+                <wp:positionV relativeFrom="paragraph">
+                  <wp:posOffset>4619625</wp:posOffset>
+                </wp:positionV>
+                <wp:extent cx="2043112" cy="157163"/>
+                <wp:effectExtent l="38100" t="0" r="14605" b="90805"/>
+                <wp:wrapNone/>
+                <wp:docPr id="48" name="Straight Arrow Connector 48"/>
+                <wp:cNvGraphicFramePr/>
+                <a:graphic xmlns:a="http://schemas.openxmlformats.org/drawingml/2006/main">
+                  <a:graphicData uri="http://schemas.microsoft.com/office/word/2010/wordprocessingShape">
+                    <wps:wsp>
+                      <wps:cNvCnPr/>
+                      <wps:spPr>
+                        <a:xfrm flipH="1">
+                          <a:off x="0" y="0"/>
+                          <a:ext cx="2043112" cy="157163"/>
                         </a:xfrm>
                         <a:prstGeom prst="straightConnector1">
                           <a:avLst/>
@@ -65,11 +504,7 @@
           </mc:Choice>
           <mc:Fallback>
             <w:pict>
-              <v:shapetype w14:anchorId="065BAE0D" id="_x0000_t32" coordsize="21600,21600" o:spt="32" o:oned="t" path="m,l21600,21600e" filled="f">
-                <v:path arrowok="t" fillok="f" o:connecttype="none"/>
-                <o:lock v:ext="edit" shapetype="t"/>
-              </v:shapetype>
-              <v:shape id="Straight Arrow Connector 39" o:spid="_x0000_s1026" type="#_x0000_t32" style="position:absolute;margin-left:183.75pt;margin-top:232.15pt;width:230.65pt;height:6.75pt;flip:y;z-index:251700224;visibility:visible;mso-wrap-style:square;mso-wrap-distance-left:9pt;mso-wrap-distance-top:0;mso-wrap-distance-right:9pt;mso-wrap-distance-bottom:0;mso-position-horizontal:absolute;mso-position-horizontal-relative:text;mso-position-vertical:absolute;mso-position-vertical-relative:text" o:gfxdata="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" strokecolor="black [3213]" strokeweight=".5pt">
+              <v:shape w14:anchorId="22CC15CD" id="Straight Arrow Connector 48" o:spid="_x0000_s1026" type="#_x0000_t32" style="position:absolute;margin-left:154.9pt;margin-top:363.75pt;width:160.85pt;height:12.4pt;flip:x;z-index:251710464;visibility:visible;mso-wrap-style:square;mso-wrap-distance-left:9pt;mso-wrap-distance-top:0;mso-wrap-distance-right:9pt;mso-wrap-distance-bottom:0;mso-position-horizontal:absolute;mso-position-horizontal-relative:text;mso-position-vertical:absolute;mso-position-vertical-relative:text" o:gfxdata="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" strokecolor="black [3213]" strokeweight=".5pt">
                 <v:stroke endarrow="block" joinstyle="miter"/>
               </v:shape>
             </w:pict>
@@ -83,27 +518,27 @@
         <mc:AlternateContent>
           <mc:Choice Requires="wps">
             <w:drawing>
-              <wp:anchor distT="0" distB="0" distL="114300" distR="114300" simplePos="0" relativeHeight="251699200" behindDoc="0" locked="0" layoutInCell="1" allowOverlap="1">
-                <wp:simplePos x="0" y="0"/>
-                <wp:positionH relativeFrom="column">
-                  <wp:posOffset>2709863</wp:posOffset>
-                </wp:positionH>
-                <wp:positionV relativeFrom="paragraph">
-                  <wp:posOffset>2971800</wp:posOffset>
-                </wp:positionV>
-                <wp:extent cx="1681162" cy="52070"/>
-                <wp:effectExtent l="0" t="19050" r="71755" b="100330"/>
-                <wp:wrapNone/>
-                <wp:docPr id="38" name="Straight Arrow Connector 38"/>
+              <wp:anchor distT="0" distB="0" distL="114300" distR="114300" simplePos="0" relativeHeight="251709440" behindDoc="0" locked="0" layoutInCell="1" allowOverlap="1">
+                <wp:simplePos x="0" y="0"/>
+                <wp:positionH relativeFrom="column">
+                  <wp:posOffset>1843088</wp:posOffset>
+                </wp:positionH>
+                <wp:positionV relativeFrom="paragraph">
+                  <wp:posOffset>4262438</wp:posOffset>
+                </wp:positionV>
+                <wp:extent cx="2719387" cy="200025"/>
+                <wp:effectExtent l="38100" t="0" r="24130" b="85725"/>
+                <wp:wrapNone/>
+                <wp:docPr id="47" name="Straight Arrow Connector 47"/>
                 <wp:cNvGraphicFramePr/>
                 <a:graphic xmlns:a="http://schemas.openxmlformats.org/drawingml/2006/main">
                   <a:graphicData uri="http://schemas.microsoft.com/office/word/2010/wordprocessingShape">
                     <wps:wsp>
                       <wps:cNvCnPr/>
                       <wps:spPr>
-                        <a:xfrm>
-                          <a:off x="0" y="0"/>
-                          <a:ext cx="1681162" cy="52070"/>
+                        <a:xfrm flipH="1">
+                          <a:off x="0" y="0"/>
+                          <a:ext cx="2719387" cy="200025"/>
                         </a:xfrm>
                         <a:prstGeom prst="straightConnector1">
                           <a:avLst/>
@@ -138,7 +573,7 @@
           </mc:Choice>
           <mc:Fallback>
             <w:pict>
-              <v:shape w14:anchorId="2DC7AAF9" id="Straight Arrow Connector 38" o:spid="_x0000_s1026" type="#_x0000_t32" style="position:absolute;margin-left:213.4pt;margin-top:234pt;width:132.35pt;height:4.1pt;z-index:251699200;visibility:visible;mso-wrap-style:square;mso-wrap-distance-left:9pt;mso-wrap-distance-top:0;mso-wrap-distance-right:9pt;mso-wrap-distance-bottom:0;mso-position-horizontal:absolute;mso-position-horizontal-relative:text;mso-position-vertical:absolute;mso-position-vertical-relative:text" o:gfxdata="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" strokecolor="black [3213]" strokeweight=".5pt">
+              <v:shape w14:anchorId="4A0B2396" id="Straight Arrow Connector 47" o:spid="_x0000_s1026" type="#_x0000_t32" style="position:absolute;margin-left:145.15pt;margin-top:335.65pt;width:214.1pt;height:15.75pt;flip:x;z-index:251709440;visibility:visible;mso-wrap-style:square;mso-wrap-distance-left:9pt;mso-wrap-distance-top:0;mso-wrap-distance-right:9pt;mso-wrap-distance-bottom:0;mso-position-horizontal:absolute;mso-position-horizontal-relative:text;mso-position-vertical:absolute;mso-position-vertical-relative:text" o:gfxdata="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" strokecolor="black [3213]" strokeweight=".5pt">
                 <v:stroke endarrow="block" joinstyle="miter"/>
               </v:shape>
             </w:pict>
@@ -152,27 +587,27 @@
         <mc:AlternateContent>
           <mc:Choice Requires="wps">
             <w:drawing>
-              <wp:anchor distT="0" distB="0" distL="114300" distR="114300" simplePos="0" relativeHeight="251698176" behindDoc="0" locked="0" layoutInCell="1" allowOverlap="1">
-                <wp:simplePos x="0" y="0"/>
-                <wp:positionH relativeFrom="column">
-                  <wp:posOffset>2709863</wp:posOffset>
-                </wp:positionH>
-                <wp:positionV relativeFrom="paragraph">
-                  <wp:posOffset>2876550</wp:posOffset>
-                </wp:positionV>
-                <wp:extent cx="704850" cy="19050"/>
-                <wp:effectExtent l="0" t="76200" r="19050" b="76200"/>
-                <wp:wrapNone/>
-                <wp:docPr id="37" name="Straight Arrow Connector 37"/>
+              <wp:anchor distT="0" distB="0" distL="114300" distR="114300" simplePos="0" relativeHeight="251708416" behindDoc="0" locked="0" layoutInCell="1" allowOverlap="1">
+                <wp:simplePos x="0" y="0"/>
+                <wp:positionH relativeFrom="column">
+                  <wp:posOffset>1766888</wp:posOffset>
+                </wp:positionH>
+                <wp:positionV relativeFrom="paragraph">
+                  <wp:posOffset>3905250</wp:posOffset>
+                </wp:positionV>
+                <wp:extent cx="2357437" cy="90488"/>
+                <wp:effectExtent l="19050" t="76200" r="24130" b="24130"/>
+                <wp:wrapNone/>
+                <wp:docPr id="46" name="Straight Arrow Connector 46"/>
                 <wp:cNvGraphicFramePr/>
                 <a:graphic xmlns:a="http://schemas.openxmlformats.org/drawingml/2006/main">
                   <a:graphicData uri="http://schemas.microsoft.com/office/word/2010/wordprocessingShape">
                     <wps:wsp>
                       <wps:cNvCnPr/>
                       <wps:spPr>
-                        <a:xfrm flipV="1">
-                          <a:off x="0" y="0"/>
-                          <a:ext cx="704850" cy="19050"/>
+                        <a:xfrm flipH="1" flipV="1">
+                          <a:off x="0" y="0"/>
+                          <a:ext cx="2357437" cy="90488"/>
                         </a:xfrm>
                         <a:prstGeom prst="straightConnector1">
                           <a:avLst/>
@@ -207,7 +642,7 @@
           </mc:Choice>
           <mc:Fallback>
             <w:pict>
-              <v:shape w14:anchorId="31D6FE58" id="Straight Arrow Connector 37" o:spid="_x0000_s1026" type="#_x0000_t32" style="position:absolute;margin-left:213.4pt;margin-top:226.5pt;width:55.5pt;height:1.5pt;flip:y;z-index:251698176;visibility:visible;mso-wrap-style:square;mso-wrap-distance-left:9pt;mso-wrap-distance-top:0;mso-wrap-distance-right:9pt;mso-wrap-distance-bottom:0;mso-position-horizontal:absolute;mso-position-horizontal-relative:text;mso-position-vertical:absolute;mso-position-vertical-relative:text" o:gfxdata="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" strokecolor="black [3213]" strokeweight=".5pt">
+              <v:shape w14:anchorId="15C7751A" id="Straight Arrow Connector 46" o:spid="_x0000_s1026" type="#_x0000_t32" style="position:absolute;margin-left:139.15pt;margin-top:307.5pt;width:185.6pt;height:7.15pt;flip:x y;z-index:251708416;visibility:visible;mso-wrap-style:square;mso-wrap-distance-left:9pt;mso-wrap-distance-top:0;mso-wrap-distance-right:9pt;mso-wrap-distance-bottom:0;mso-position-horizontal:absolute;mso-position-horizontal-relative:text;mso-position-vertical:absolute;mso-position-vertical-relative:text" o:gfxdata="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" strokecolor="black [3213]" strokeweight=".5pt">
                 <v:stroke endarrow="block" joinstyle="miter"/>
               </v:shape>
             </w:pict>
@@ -221,18 +656,18 @@
         <mc:AlternateContent>
           <mc:Choice Requires="wps">
             <w:drawing>
-              <wp:anchor distT="0" distB="0" distL="114300" distR="114300" simplePos="0" relativeHeight="251697152" behindDoc="0" locked="0" layoutInCell="1" allowOverlap="1">
-                <wp:simplePos x="0" y="0"/>
-                <wp:positionH relativeFrom="column">
-                  <wp:posOffset>5129213</wp:posOffset>
-                </wp:positionH>
-                <wp:positionV relativeFrom="paragraph">
-                  <wp:posOffset>2838450</wp:posOffset>
-                </wp:positionV>
-                <wp:extent cx="409575" cy="223838"/>
-                <wp:effectExtent l="0" t="0" r="28575" b="24130"/>
-                <wp:wrapNone/>
-                <wp:docPr id="36" name="Rectangle 36"/>
+              <wp:anchor distT="0" distB="0" distL="114300" distR="114300" simplePos="0" relativeHeight="251702272" behindDoc="0" locked="0" layoutInCell="1" allowOverlap="1">
+                <wp:simplePos x="0" y="0"/>
+                <wp:positionH relativeFrom="column">
+                  <wp:posOffset>3162300</wp:posOffset>
+                </wp:positionH>
+                <wp:positionV relativeFrom="paragraph">
+                  <wp:posOffset>3514725</wp:posOffset>
+                </wp:positionV>
+                <wp:extent cx="2414588" cy="1671638"/>
+                <wp:effectExtent l="0" t="0" r="24130" b="24130"/>
+                <wp:wrapNone/>
+                <wp:docPr id="41" name="Rectangle 41"/>
                 <wp:cNvGraphicFramePr/>
                 <a:graphic xmlns:a="http://schemas.openxmlformats.org/drawingml/2006/main">
                   <a:graphicData uri="http://schemas.microsoft.com/office/word/2010/wordprocessingShape">
@@ -241,283 +676,7 @@
                       <wps:spPr>
                         <a:xfrm>
                           <a:off x="0" y="0"/>
-                          <a:ext cx="409575" cy="223838"/>
-                        </a:xfrm>
-                        <a:prstGeom prst="rect">
-                          <a:avLst/>
-                        </a:prstGeom>
-                      </wps:spPr>
-                      <wps:style>
-                        <a:lnRef idx="2">
-                          <a:schemeClr val="accent1">
-                            <a:shade val="50000"/>
-                          </a:schemeClr>
-                        </a:lnRef>
-                        <a:fillRef idx="1">
-                          <a:schemeClr val="accent1"/>
-                        </a:fillRef>
-                        <a:effectRef idx="0">
-                          <a:schemeClr val="accent1"/>
-                        </a:effectRef>
-                        <a:fontRef idx="minor">
-                          <a:schemeClr val="lt1"/>
-                        </a:fontRef>
-                      </wps:style>
-                      <wps:bodyPr rot="0" spcFirstLastPara="0" vertOverflow="overflow" horzOverflow="overflow" vert="horz" wrap="square" lIns="91440" tIns="45720" rIns="91440" bIns="45720" numCol="1" spcCol="0" rtlCol="0" fromWordArt="0" anchor="ctr" anchorCtr="0" forceAA="0" compatLnSpc="1">
-                        <a:prstTxWarp prst="textNoShape">
-                          <a:avLst/>
-                        </a:prstTxWarp>
-                        <a:noAutofit/>
-                      </wps:bodyPr>
-                    </wps:wsp>
-                  </a:graphicData>
-                </a:graphic>
-              </wp:anchor>
-            </w:drawing>
-          </mc:Choice>
-          <mc:Fallback>
-            <w:pict>
-              <v:rect w14:anchorId="6E3C40A1" id="Rectangle 36" o:spid="_x0000_s1026" style="position:absolute;margin-left:403.9pt;margin-top:223.5pt;width:32.25pt;height:17.65pt;z-index:251697152;visibility:visible;mso-wrap-style:square;mso-wrap-distance-left:9pt;mso-wrap-distance-top:0;mso-wrap-distance-right:9pt;mso-wrap-distance-bottom:0;mso-position-horizontal:absolute;mso-position-horizontal-relative:text;mso-position-vertical:absolute;mso-position-vertical-relative:text;v-text-anchor:middle" o:gfxdata="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" fillcolor="#5b9bd5 [3204]" strokecolor="#1f4d78 [1604]" strokeweight="1pt"/>
-            </w:pict>
-          </mc:Fallback>
-        </mc:AlternateContent>
-      </w:r>
-      <w:r>
-        <w:rPr>
-          <w:noProof/>
-        </w:rPr>
-        <mc:AlternateContent>
-          <mc:Choice Requires="wps">
-            <w:drawing>
-              <wp:anchor distT="0" distB="0" distL="114300" distR="114300" simplePos="0" relativeHeight="251696128" behindDoc="0" locked="0" layoutInCell="1" allowOverlap="1">
-                <wp:simplePos x="0" y="0"/>
-                <wp:positionH relativeFrom="column">
-                  <wp:posOffset>4267200</wp:posOffset>
-                </wp:positionH>
-                <wp:positionV relativeFrom="paragraph">
-                  <wp:posOffset>2795588</wp:posOffset>
-                </wp:positionV>
-                <wp:extent cx="542925" cy="266700"/>
-                <wp:effectExtent l="0" t="0" r="28575" b="19050"/>
-                <wp:wrapNone/>
-                <wp:docPr id="35" name="Rectangle 35"/>
-                <wp:cNvGraphicFramePr/>
-                <a:graphic xmlns:a="http://schemas.openxmlformats.org/drawingml/2006/main">
-                  <a:graphicData uri="http://schemas.microsoft.com/office/word/2010/wordprocessingShape">
-                    <wps:wsp>
-                      <wps:cNvSpPr/>
-                      <wps:spPr>
-                        <a:xfrm>
-                          <a:off x="0" y="0"/>
-                          <a:ext cx="542925" cy="266700"/>
-                        </a:xfrm>
-                        <a:prstGeom prst="rect">
-                          <a:avLst/>
-                        </a:prstGeom>
-                      </wps:spPr>
-                      <wps:style>
-                        <a:lnRef idx="2">
-                          <a:schemeClr val="accent1">
-                            <a:shade val="50000"/>
-                          </a:schemeClr>
-                        </a:lnRef>
-                        <a:fillRef idx="1">
-                          <a:schemeClr val="accent1"/>
-                        </a:fillRef>
-                        <a:effectRef idx="0">
-                          <a:schemeClr val="accent1"/>
-                        </a:effectRef>
-                        <a:fontRef idx="minor">
-                          <a:schemeClr val="lt1"/>
-                        </a:fontRef>
-                      </wps:style>
-                      <wps:bodyPr rot="0" spcFirstLastPara="0" vertOverflow="overflow" horzOverflow="overflow" vert="horz" wrap="square" lIns="91440" tIns="45720" rIns="91440" bIns="45720" numCol="1" spcCol="0" rtlCol="0" fromWordArt="0" anchor="ctr" anchorCtr="0" forceAA="0" compatLnSpc="1">
-                        <a:prstTxWarp prst="textNoShape">
-                          <a:avLst/>
-                        </a:prstTxWarp>
-                        <a:noAutofit/>
-                      </wps:bodyPr>
-                    </wps:wsp>
-                  </a:graphicData>
-                </a:graphic>
-              </wp:anchor>
-            </w:drawing>
-          </mc:Choice>
-          <mc:Fallback>
-            <w:pict>
-              <v:rect w14:anchorId="1FFEEB71" id="Rectangle 35" o:spid="_x0000_s1026" style="position:absolute;margin-left:336pt;margin-top:220.15pt;width:42.75pt;height:21pt;z-index:251696128;visibility:visible;mso-wrap-style:square;mso-wrap-distance-left:9pt;mso-wrap-distance-top:0;mso-wrap-distance-right:9pt;mso-wrap-distance-bottom:0;mso-position-horizontal:absolute;mso-position-horizontal-relative:text;mso-position-vertical:absolute;mso-position-vertical-relative:text;v-text-anchor:middle" o:gfxdata="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" fillcolor="#5b9bd5 [3204]" strokecolor="#1f4d78 [1604]" strokeweight="1pt"/>
-            </w:pict>
-          </mc:Fallback>
-        </mc:AlternateContent>
-      </w:r>
-      <w:bookmarkStart w:id="0" w:name="_GoBack"/>
-      <w:r>
-        <w:rPr>
-          <w:noProof/>
-        </w:rPr>
-        <mc:AlternateContent>
-          <mc:Choice Requires="wps">
-            <w:drawing>
-              <wp:anchor distT="0" distB="0" distL="114300" distR="114300" simplePos="0" relativeHeight="251695104" behindDoc="0" locked="0" layoutInCell="1" allowOverlap="1">
-                <wp:simplePos x="0" y="0"/>
-                <wp:positionH relativeFrom="column">
-                  <wp:posOffset>3457575</wp:posOffset>
-                </wp:positionH>
-                <wp:positionV relativeFrom="paragraph">
-                  <wp:posOffset>2781300</wp:posOffset>
-                </wp:positionV>
-                <wp:extent cx="414338" cy="242888"/>
-                <wp:effectExtent l="0" t="0" r="24130" b="24130"/>
-                <wp:wrapNone/>
-                <wp:docPr id="34" name="Rectangle 34"/>
-                <wp:cNvGraphicFramePr/>
-                <a:graphic xmlns:a="http://schemas.openxmlformats.org/drawingml/2006/main">
-                  <a:graphicData uri="http://schemas.microsoft.com/office/word/2010/wordprocessingShape">
-                    <wps:wsp>
-                      <wps:cNvSpPr/>
-                      <wps:spPr>
-                        <a:xfrm>
-                          <a:off x="0" y="0"/>
-                          <a:ext cx="414338" cy="242888"/>
-                        </a:xfrm>
-                        <a:prstGeom prst="rect">
-                          <a:avLst/>
-                        </a:prstGeom>
-                      </wps:spPr>
-                      <wps:style>
-                        <a:lnRef idx="2">
-                          <a:schemeClr val="accent1">
-                            <a:shade val="50000"/>
-                          </a:schemeClr>
-                        </a:lnRef>
-                        <a:fillRef idx="1">
-                          <a:schemeClr val="accent1"/>
-                        </a:fillRef>
-                        <a:effectRef idx="0">
-                          <a:schemeClr val="accent1"/>
-                        </a:effectRef>
-                        <a:fontRef idx="minor">
-                          <a:schemeClr val="lt1"/>
-                        </a:fontRef>
-                      </wps:style>
-                      <wps:bodyPr rot="0" spcFirstLastPara="0" vertOverflow="overflow" horzOverflow="overflow" vert="horz" wrap="square" lIns="91440" tIns="45720" rIns="91440" bIns="45720" numCol="1" spcCol="0" rtlCol="0" fromWordArt="0" anchor="ctr" anchorCtr="0" forceAA="0" compatLnSpc="1">
-                        <a:prstTxWarp prst="textNoShape">
-                          <a:avLst/>
-                        </a:prstTxWarp>
-                        <a:noAutofit/>
-                      </wps:bodyPr>
-                    </wps:wsp>
-                  </a:graphicData>
-                </a:graphic>
-              </wp:anchor>
-            </w:drawing>
-          </mc:Choice>
-          <mc:Fallback>
-            <w:pict>
-              <v:rect w14:anchorId="44C8AFAC" id="Rectangle 34" o:spid="_x0000_s1026" style="position:absolute;margin-left:272.25pt;margin-top:219pt;width:32.65pt;height:19.15pt;z-index:251695104;visibility:visible;mso-wrap-style:square;mso-wrap-distance-left:9pt;mso-wrap-distance-top:0;mso-wrap-distance-right:9pt;mso-wrap-distance-bottom:0;mso-position-horizontal:absolute;mso-position-horizontal-relative:text;mso-position-vertical:absolute;mso-position-vertical-relative:text;v-text-anchor:middle" o:gfxdata="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" fillcolor="#5b9bd5 [3204]" strokecolor="#1f4d78 [1604]" strokeweight="1pt"/>
-            </w:pict>
-          </mc:Fallback>
-        </mc:AlternateContent>
-      </w:r>
-      <w:bookmarkEnd w:id="0"/>
-      <w:r>
-        <w:rPr>
-          <w:noProof/>
-        </w:rPr>
-        <mc:AlternateContent>
-          <mc:Choice Requires="wps">
-            <w:drawing>
-              <wp:anchor distT="0" distB="0" distL="114300" distR="114300" simplePos="0" relativeHeight="251694080" behindDoc="0" locked="0" layoutInCell="1" allowOverlap="1">
-                <wp:simplePos x="0" y="0"/>
-                <wp:positionH relativeFrom="column">
-                  <wp:posOffset>3219450</wp:posOffset>
-                </wp:positionH>
-                <wp:positionV relativeFrom="paragraph">
-                  <wp:posOffset>2700338</wp:posOffset>
-                </wp:positionV>
-                <wp:extent cx="2528888" cy="466725"/>
-                <wp:effectExtent l="0" t="0" r="24130" b="28575"/>
-                <wp:wrapNone/>
-                <wp:docPr id="33" name="Rounded Rectangle 33"/>
-                <wp:cNvGraphicFramePr/>
-                <a:graphic xmlns:a="http://schemas.openxmlformats.org/drawingml/2006/main">
-                  <a:graphicData uri="http://schemas.microsoft.com/office/word/2010/wordprocessingShape">
-                    <wps:wsp>
-                      <wps:cNvSpPr/>
-                      <wps:spPr>
-                        <a:xfrm>
-                          <a:off x="0" y="0"/>
-                          <a:ext cx="2528888" cy="466725"/>
-                        </a:xfrm>
-                        <a:prstGeom prst="roundRect">
-                          <a:avLst/>
-                        </a:prstGeom>
-                      </wps:spPr>
-                      <wps:style>
-                        <a:lnRef idx="2">
-                          <a:schemeClr val="accent1">
-                            <a:shade val="50000"/>
-                          </a:schemeClr>
-                        </a:lnRef>
-                        <a:fillRef idx="1">
-                          <a:schemeClr val="accent1"/>
-                        </a:fillRef>
-                        <a:effectRef idx="0">
-                          <a:schemeClr val="accent1"/>
-                        </a:effectRef>
-                        <a:fontRef idx="minor">
-                          <a:schemeClr val="lt1"/>
-                        </a:fontRef>
-                      </wps:style>
-                      <wps:bodyPr rot="0" spcFirstLastPara="0" vertOverflow="overflow" horzOverflow="overflow" vert="horz" wrap="square" lIns="91440" tIns="45720" rIns="91440" bIns="45720" numCol="1" spcCol="0" rtlCol="0" fromWordArt="0" anchor="ctr" anchorCtr="0" forceAA="0" compatLnSpc="1">
-                        <a:prstTxWarp prst="textNoShape">
-                          <a:avLst/>
-                        </a:prstTxWarp>
-                        <a:noAutofit/>
-                      </wps:bodyPr>
-                    </wps:wsp>
-                  </a:graphicData>
-                </a:graphic>
-              </wp:anchor>
-            </w:drawing>
-          </mc:Choice>
-          <mc:Fallback>
-            <w:pict>
-              <v:roundrect w14:anchorId="7AEA4BBB" id="Rounded Rectangle 33" o:spid="_x0000_s1026" style="position:absolute;margin-left:253.5pt;margin-top:212.65pt;width:199.15pt;height:36.75pt;z-index:251694080;visibility:visible;mso-wrap-style:square;mso-wrap-distance-left:9pt;mso-wrap-distance-top:0;mso-wrap-distance-right:9pt;mso-wrap-distance-bottom:0;mso-position-horizontal:absolute;mso-position-horizontal-relative:text;mso-position-vertical:absolute;mso-position-vertical-relative:text;v-text-anchor:middle" arcsize="10923f" o:gfxdata="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" fillcolor="#5b9bd5 [3204]" strokecolor="#1f4d78 [1604]" strokeweight="1pt">
-                <v:stroke joinstyle="miter"/>
-              </v:roundrect>
-            </w:pict>
-          </mc:Fallback>
-        </mc:AlternateContent>
-      </w:r>
-      <w:r>
-        <w:rPr>
-          <w:noProof/>
-        </w:rPr>
-        <mc:AlternateContent>
-          <mc:Choice Requires="wps">
-            <w:drawing>
-              <wp:anchor distT="0" distB="0" distL="114300" distR="114300" simplePos="0" relativeHeight="251688960" behindDoc="0" locked="0" layoutInCell="1" allowOverlap="1">
-                <wp:simplePos x="0" y="0"/>
-                <wp:positionH relativeFrom="column">
-                  <wp:posOffset>633413</wp:posOffset>
-                </wp:positionH>
-                <wp:positionV relativeFrom="paragraph">
-                  <wp:posOffset>2752725</wp:posOffset>
-                </wp:positionV>
-                <wp:extent cx="2095500" cy="261938"/>
-                <wp:effectExtent l="0" t="0" r="19050" b="24130"/>
-                <wp:wrapNone/>
-                <wp:docPr id="28" name="Rectangle 28"/>
-                <wp:cNvGraphicFramePr/>
-                <a:graphic xmlns:a="http://schemas.openxmlformats.org/drawingml/2006/main">
-                  <a:graphicData uri="http://schemas.microsoft.com/office/word/2010/wordprocessingShape">
-                    <wps:wsp>
-                      <wps:cNvSpPr/>
-                      <wps:spPr>
-                        <a:xfrm>
-                          <a:off x="0" y="0"/>
-                          <a:ext cx="2095500" cy="261938"/>
+                          <a:ext cx="2414588" cy="1671638"/>
                         </a:xfrm>
                         <a:prstGeom prst="rect">
                           <a:avLst/>
@@ -545,6 +704,773 @@
                             <w:pPr>
                               <w:jc w:val="center"/>
                             </w:pPr>
+                            <w:r>
+                              <w:t xml:space="preserve">Name: </w:t>
+                            </w:r>
+                          </w:p>
+                          <w:p>
+                            <w:pPr>
+                              <w:jc w:val="center"/>
+                            </w:pPr>
+                            <w:r>
+                              <w:t>Price:</w:t>
+                            </w:r>
+                          </w:p>
+                          <w:p>
+                            <w:pPr>
+                              <w:jc w:val="center"/>
+                            </w:pPr>
+                            <w:r>
+                              <w:t>Description:</w:t>
+                            </w:r>
+                          </w:p>
+                        </w:txbxContent>
+                      </wps:txbx>
+                      <wps:bodyPr rot="0" spcFirstLastPara="0" vertOverflow="overflow" horzOverflow="overflow" vert="horz" wrap="square" lIns="91440" tIns="45720" rIns="91440" bIns="45720" numCol="1" spcCol="0" rtlCol="0" fromWordArt="0" anchor="ctr" anchorCtr="0" forceAA="0" compatLnSpc="1">
+                        <a:prstTxWarp prst="textNoShape">
+                          <a:avLst/>
+                        </a:prstTxWarp>
+                        <a:noAutofit/>
+                      </wps:bodyPr>
+                    </wps:wsp>
+                  </a:graphicData>
+                </a:graphic>
+              </wp:anchor>
+            </w:drawing>
+          </mc:Choice>
+          <mc:Fallback>
+            <w:pict>
+              <v:rect id="Rectangle 41" o:spid="_x0000_s1029" style="position:absolute;margin-left:249pt;margin-top:276.75pt;width:190.15pt;height:131.65pt;z-index:251702272;visibility:visible;mso-wrap-style:square;mso-wrap-distance-left:9pt;mso-wrap-distance-top:0;mso-wrap-distance-right:9pt;mso-wrap-distance-bottom:0;mso-position-horizontal:absolute;mso-position-horizontal-relative:text;mso-position-vertical:absolute;mso-position-vertical-relative:text;v-text-anchor:middle" o:gfxdata="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" fillcolor="#5b9bd5 [3204]" strokecolor="#1f4d78 [1604]" strokeweight="1pt">
+                <v:textbox>
+                  <w:txbxContent>
+                    <w:p>
+                      <w:pPr>
+                        <w:jc w:val="center"/>
+                      </w:pPr>
+                      <w:r>
+                        <w:t xml:space="preserve">Name: </w:t>
+                      </w:r>
+                    </w:p>
+                    <w:p>
+                      <w:pPr>
+                        <w:jc w:val="center"/>
+                      </w:pPr>
+                      <w:r>
+                        <w:t>Price:</w:t>
+                      </w:r>
+                    </w:p>
+                    <w:p>
+                      <w:pPr>
+                        <w:jc w:val="center"/>
+                      </w:pPr>
+                      <w:r>
+                        <w:t>Description:</w:t>
+                      </w:r>
+                    </w:p>
+                  </w:txbxContent>
+                </v:textbox>
+              </v:rect>
+            </w:pict>
+          </mc:Fallback>
+        </mc:AlternateContent>
+      </w:r>
+      <w:r>
+        <w:rPr>
+          <w:noProof/>
+        </w:rPr>
+        <mc:AlternateContent>
+          <mc:Choice Requires="wps">
+            <w:drawing>
+              <wp:anchor distT="0" distB="0" distL="114300" distR="114300" simplePos="0" relativeHeight="251701248" behindDoc="0" locked="0" layoutInCell="1" allowOverlap="1">
+                <wp:simplePos x="0" y="0"/>
+                <wp:positionH relativeFrom="column">
+                  <wp:posOffset>614363</wp:posOffset>
+                </wp:positionH>
+                <wp:positionV relativeFrom="paragraph">
+                  <wp:posOffset>3486150</wp:posOffset>
+                </wp:positionV>
+                <wp:extent cx="1881187" cy="1771650"/>
+                <wp:effectExtent l="0" t="0" r="24130" b="19050"/>
+                <wp:wrapNone/>
+                <wp:docPr id="40" name="Oval 40"/>
+                <wp:cNvGraphicFramePr/>
+                <a:graphic xmlns:a="http://schemas.openxmlformats.org/drawingml/2006/main">
+                  <a:graphicData uri="http://schemas.microsoft.com/office/word/2010/wordprocessingShape">
+                    <wps:wsp>
+                      <wps:cNvSpPr/>
+                      <wps:spPr>
+                        <a:xfrm>
+                          <a:off x="0" y="0"/>
+                          <a:ext cx="1881187" cy="1771650"/>
+                        </a:xfrm>
+                        <a:prstGeom prst="ellipse">
+                          <a:avLst/>
+                        </a:prstGeom>
+                      </wps:spPr>
+                      <wps:style>
+                        <a:lnRef idx="2">
+                          <a:schemeClr val="accent1">
+                            <a:shade val="50000"/>
+                          </a:schemeClr>
+                        </a:lnRef>
+                        <a:fillRef idx="1">
+                          <a:schemeClr val="accent1"/>
+                        </a:fillRef>
+                        <a:effectRef idx="0">
+                          <a:schemeClr val="accent1"/>
+                        </a:effectRef>
+                        <a:fontRef idx="minor">
+                          <a:schemeClr val="lt1"/>
+                        </a:fontRef>
+                      </wps:style>
+                      <wps:txbx>
+                        <w:txbxContent>
+                          <w:p>
+                            <w:pPr>
+                              <w:jc w:val="center"/>
+                            </w:pPr>
+                            <w:r>
+                              <w:t>Name:</w:t>
+                            </w:r>
+                          </w:p>
+                          <w:p>
+                            <w:pPr>
+                              <w:jc w:val="center"/>
+                            </w:pPr>
+                            <w:r>
+                              <w:t>Id</w:t>
+                            </w:r>
+                            <w:proofErr w:type="gramStart"/>
+                            <w:r>
+                              <w:t>:</w:t>
+                            </w:r>
+                            <w:r>
+                              <w:t>0</w:t>
+                            </w:r>
+                            <w:proofErr w:type="gramEnd"/>
+                          </w:p>
+                          <w:p>
+                            <w:pPr>
+                              <w:jc w:val="center"/>
+                            </w:pPr>
+                            <w:r>
+                              <w:t>Price:</w:t>
+                            </w:r>
+                          </w:p>
+                          <w:p>
+                            <w:pPr>
+                              <w:jc w:val="center"/>
+                            </w:pPr>
+                            <w:r>
+                              <w:t>Description:</w:t>
+                            </w:r>
+                          </w:p>
+                        </w:txbxContent>
+                      </wps:txbx>
+                      <wps:bodyPr rot="0" spcFirstLastPara="0" vertOverflow="overflow" horzOverflow="overflow" vert="horz" wrap="square" lIns="91440" tIns="45720" rIns="91440" bIns="45720" numCol="1" spcCol="0" rtlCol="0" fromWordArt="0" anchor="ctr" anchorCtr="0" forceAA="0" compatLnSpc="1">
+                        <a:prstTxWarp prst="textNoShape">
+                          <a:avLst/>
+                        </a:prstTxWarp>
+                        <a:noAutofit/>
+                      </wps:bodyPr>
+                    </wps:wsp>
+                  </a:graphicData>
+                </a:graphic>
+              </wp:anchor>
+            </w:drawing>
+          </mc:Choice>
+          <mc:Fallback>
+            <w:pict>
+              <v:oval id="Oval 40" o:spid="_x0000_s1030" style="position:absolute;margin-left:48.4pt;margin-top:274.5pt;width:148.1pt;height:139.5pt;z-index:251701248;visibility:visible;mso-wrap-style:square;mso-wrap-distance-left:9pt;mso-wrap-distance-top:0;mso-wrap-distance-right:9pt;mso-wrap-distance-bottom:0;mso-position-horizontal:absolute;mso-position-horizontal-relative:text;mso-position-vertical:absolute;mso-position-vertical-relative:text;v-text-anchor:middle" o:gfxdata="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" fillcolor="#5b9bd5 [3204]" strokecolor="#1f4d78 [1604]" strokeweight="1pt">
+                <v:stroke joinstyle="miter"/>
+                <v:textbox>
+                  <w:txbxContent>
+                    <w:p>
+                      <w:pPr>
+                        <w:jc w:val="center"/>
+                      </w:pPr>
+                      <w:r>
+                        <w:t>Name:</w:t>
+                      </w:r>
+                    </w:p>
+                    <w:p>
+                      <w:pPr>
+                        <w:jc w:val="center"/>
+                      </w:pPr>
+                      <w:r>
+                        <w:t>Id</w:t>
+                      </w:r>
+                      <w:proofErr w:type="gramStart"/>
+                      <w:r>
+                        <w:t>:</w:t>
+                      </w:r>
+                      <w:r>
+                        <w:t>0</w:t>
+                      </w:r>
+                      <w:proofErr w:type="gramEnd"/>
+                    </w:p>
+                    <w:p>
+                      <w:pPr>
+                        <w:jc w:val="center"/>
+                      </w:pPr>
+                      <w:r>
+                        <w:t>Price:</w:t>
+                      </w:r>
+                    </w:p>
+                    <w:p>
+                      <w:pPr>
+                        <w:jc w:val="center"/>
+                      </w:pPr>
+                      <w:r>
+                        <w:t>Description:</w:t>
+                      </w:r>
+                    </w:p>
+                  </w:txbxContent>
+                </v:textbox>
+              </v:oval>
+            </w:pict>
+          </mc:Fallback>
+        </mc:AlternateContent>
+      </w:r>
+      <w:r>
+        <w:rPr>
+          <w:noProof/>
+        </w:rPr>
+        <mc:AlternateContent>
+          <mc:Choice Requires="wps">
+            <w:drawing>
+              <wp:anchor distT="0" distB="0" distL="114300" distR="114300" simplePos="0" relativeHeight="251700224" behindDoc="0" locked="0" layoutInCell="1" allowOverlap="1">
+                <wp:simplePos x="0" y="0"/>
+                <wp:positionH relativeFrom="column">
+                  <wp:posOffset>2333625</wp:posOffset>
+                </wp:positionH>
+                <wp:positionV relativeFrom="paragraph">
+                  <wp:posOffset>2947988</wp:posOffset>
+                </wp:positionV>
+                <wp:extent cx="2928938" cy="85725"/>
+                <wp:effectExtent l="0" t="76200" r="0" b="28575"/>
+                <wp:wrapNone/>
+                <wp:docPr id="39" name="Straight Arrow Connector 39"/>
+                <wp:cNvGraphicFramePr/>
+                <a:graphic xmlns:a="http://schemas.openxmlformats.org/drawingml/2006/main">
+                  <a:graphicData uri="http://schemas.microsoft.com/office/word/2010/wordprocessingShape">
+                    <wps:wsp>
+                      <wps:cNvCnPr/>
+                      <wps:spPr>
+                        <a:xfrm flipV="1">
+                          <a:off x="0" y="0"/>
+                          <a:ext cx="2928938" cy="85725"/>
+                        </a:xfrm>
+                        <a:prstGeom prst="straightConnector1">
+                          <a:avLst/>
+                        </a:prstGeom>
+                        <a:ln>
+                          <a:solidFill>
+                            <a:schemeClr val="tx1"/>
+                          </a:solidFill>
+                          <a:tailEnd type="triangle"/>
+                        </a:ln>
+                      </wps:spPr>
+                      <wps:style>
+                        <a:lnRef idx="1">
+                          <a:schemeClr val="accent1"/>
+                        </a:lnRef>
+                        <a:fillRef idx="0">
+                          <a:schemeClr val="accent1"/>
+                        </a:fillRef>
+                        <a:effectRef idx="0">
+                          <a:schemeClr val="accent1"/>
+                        </a:effectRef>
+                        <a:fontRef idx="minor">
+                          <a:schemeClr val="tx1"/>
+                        </a:fontRef>
+                      </wps:style>
+                      <wps:bodyPr/>
+                    </wps:wsp>
+                  </a:graphicData>
+                </a:graphic>
+              </wp:anchor>
+            </w:drawing>
+          </mc:Choice>
+          <mc:Fallback>
+            <w:pict>
+              <v:shape w14:anchorId="6D000B94" id="Straight Arrow Connector 39" o:spid="_x0000_s1026" type="#_x0000_t32" style="position:absolute;margin-left:183.75pt;margin-top:232.15pt;width:230.65pt;height:6.75pt;flip:y;z-index:251700224;visibility:visible;mso-wrap-style:square;mso-wrap-distance-left:9pt;mso-wrap-distance-top:0;mso-wrap-distance-right:9pt;mso-wrap-distance-bottom:0;mso-position-horizontal:absolute;mso-position-horizontal-relative:text;mso-position-vertical:absolute;mso-position-vertical-relative:text" o:gfxdata="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" strokecolor="black [3213]" strokeweight=".5pt">
+                <v:stroke endarrow="block" joinstyle="miter"/>
+              </v:shape>
+            </w:pict>
+          </mc:Fallback>
+        </mc:AlternateContent>
+      </w:r>
+      <w:r>
+        <w:rPr>
+          <w:noProof/>
+        </w:rPr>
+        <mc:AlternateContent>
+          <mc:Choice Requires="wps">
+            <w:drawing>
+              <wp:anchor distT="0" distB="0" distL="114300" distR="114300" simplePos="0" relativeHeight="251699200" behindDoc="0" locked="0" layoutInCell="1" allowOverlap="1">
+                <wp:simplePos x="0" y="0"/>
+                <wp:positionH relativeFrom="column">
+                  <wp:posOffset>2709863</wp:posOffset>
+                </wp:positionH>
+                <wp:positionV relativeFrom="paragraph">
+                  <wp:posOffset>2971800</wp:posOffset>
+                </wp:positionV>
+                <wp:extent cx="1681162" cy="52070"/>
+                <wp:effectExtent l="0" t="19050" r="71755" b="100330"/>
+                <wp:wrapNone/>
+                <wp:docPr id="38" name="Straight Arrow Connector 38"/>
+                <wp:cNvGraphicFramePr/>
+                <a:graphic xmlns:a="http://schemas.openxmlformats.org/drawingml/2006/main">
+                  <a:graphicData uri="http://schemas.microsoft.com/office/word/2010/wordprocessingShape">
+                    <wps:wsp>
+                      <wps:cNvCnPr/>
+                      <wps:spPr>
+                        <a:xfrm>
+                          <a:off x="0" y="0"/>
+                          <a:ext cx="1681162" cy="52070"/>
+                        </a:xfrm>
+                        <a:prstGeom prst="straightConnector1">
+                          <a:avLst/>
+                        </a:prstGeom>
+                        <a:ln>
+                          <a:solidFill>
+                            <a:schemeClr val="tx1"/>
+                          </a:solidFill>
+                          <a:tailEnd type="triangle"/>
+                        </a:ln>
+                      </wps:spPr>
+                      <wps:style>
+                        <a:lnRef idx="1">
+                          <a:schemeClr val="accent1"/>
+                        </a:lnRef>
+                        <a:fillRef idx="0">
+                          <a:schemeClr val="accent1"/>
+                        </a:fillRef>
+                        <a:effectRef idx="0">
+                          <a:schemeClr val="accent1"/>
+                        </a:effectRef>
+                        <a:fontRef idx="minor">
+                          <a:schemeClr val="tx1"/>
+                        </a:fontRef>
+                      </wps:style>
+                      <wps:bodyPr/>
+                    </wps:wsp>
+                  </a:graphicData>
+                </a:graphic>
+              </wp:anchor>
+            </w:drawing>
+          </mc:Choice>
+          <mc:Fallback>
+            <w:pict>
+              <v:shape w14:anchorId="3CB23654" id="Straight Arrow Connector 38" o:spid="_x0000_s1026" type="#_x0000_t32" style="position:absolute;margin-left:213.4pt;margin-top:234pt;width:132.35pt;height:4.1pt;z-index:251699200;visibility:visible;mso-wrap-style:square;mso-wrap-distance-left:9pt;mso-wrap-distance-top:0;mso-wrap-distance-right:9pt;mso-wrap-distance-bottom:0;mso-position-horizontal:absolute;mso-position-horizontal-relative:text;mso-position-vertical:absolute;mso-position-vertical-relative:text" o:gfxdata="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" strokecolor="black [3213]" strokeweight=".5pt">
+                <v:stroke endarrow="block" joinstyle="miter"/>
+              </v:shape>
+            </w:pict>
+          </mc:Fallback>
+        </mc:AlternateContent>
+      </w:r>
+      <w:r>
+        <w:rPr>
+          <w:noProof/>
+        </w:rPr>
+        <mc:AlternateContent>
+          <mc:Choice Requires="wps">
+            <w:drawing>
+              <wp:anchor distT="0" distB="0" distL="114300" distR="114300" simplePos="0" relativeHeight="251698176" behindDoc="0" locked="0" layoutInCell="1" allowOverlap="1">
+                <wp:simplePos x="0" y="0"/>
+                <wp:positionH relativeFrom="column">
+                  <wp:posOffset>2709863</wp:posOffset>
+                </wp:positionH>
+                <wp:positionV relativeFrom="paragraph">
+                  <wp:posOffset>2876550</wp:posOffset>
+                </wp:positionV>
+                <wp:extent cx="704850" cy="19050"/>
+                <wp:effectExtent l="0" t="76200" r="19050" b="76200"/>
+                <wp:wrapNone/>
+                <wp:docPr id="37" name="Straight Arrow Connector 37"/>
+                <wp:cNvGraphicFramePr/>
+                <a:graphic xmlns:a="http://schemas.openxmlformats.org/drawingml/2006/main">
+                  <a:graphicData uri="http://schemas.microsoft.com/office/word/2010/wordprocessingShape">
+                    <wps:wsp>
+                      <wps:cNvCnPr/>
+                      <wps:spPr>
+                        <a:xfrm flipV="1">
+                          <a:off x="0" y="0"/>
+                          <a:ext cx="704850" cy="19050"/>
+                        </a:xfrm>
+                        <a:prstGeom prst="straightConnector1">
+                          <a:avLst/>
+                        </a:prstGeom>
+                        <a:ln>
+                          <a:solidFill>
+                            <a:schemeClr val="tx1"/>
+                          </a:solidFill>
+                          <a:tailEnd type="triangle"/>
+                        </a:ln>
+                      </wps:spPr>
+                      <wps:style>
+                        <a:lnRef idx="1">
+                          <a:schemeClr val="accent1"/>
+                        </a:lnRef>
+                        <a:fillRef idx="0">
+                          <a:schemeClr val="accent1"/>
+                        </a:fillRef>
+                        <a:effectRef idx="0">
+                          <a:schemeClr val="accent1"/>
+                        </a:effectRef>
+                        <a:fontRef idx="minor">
+                          <a:schemeClr val="tx1"/>
+                        </a:fontRef>
+                      </wps:style>
+                      <wps:bodyPr/>
+                    </wps:wsp>
+                  </a:graphicData>
+                </a:graphic>
+              </wp:anchor>
+            </w:drawing>
+          </mc:Choice>
+          <mc:Fallback>
+            <w:pict>
+              <v:shape w14:anchorId="0CB7211D" id="Straight Arrow Connector 37" o:spid="_x0000_s1026" type="#_x0000_t32" style="position:absolute;margin-left:213.4pt;margin-top:226.5pt;width:55.5pt;height:1.5pt;flip:y;z-index:251698176;visibility:visible;mso-wrap-style:square;mso-wrap-distance-left:9pt;mso-wrap-distance-top:0;mso-wrap-distance-right:9pt;mso-wrap-distance-bottom:0;mso-position-horizontal:absolute;mso-position-horizontal-relative:text;mso-position-vertical:absolute;mso-position-vertical-relative:text" o:gfxdata="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" strokecolor="black [3213]" strokeweight=".5pt">
+                <v:stroke endarrow="block" joinstyle="miter"/>
+              </v:shape>
+            </w:pict>
+          </mc:Fallback>
+        </mc:AlternateContent>
+      </w:r>
+      <w:r>
+        <w:rPr>
+          <w:noProof/>
+        </w:rPr>
+        <mc:AlternateContent>
+          <mc:Choice Requires="wps">
+            <w:drawing>
+              <wp:anchor distT="0" distB="0" distL="114300" distR="114300" simplePos="0" relativeHeight="251697152" behindDoc="0" locked="0" layoutInCell="1" allowOverlap="1">
+                <wp:simplePos x="0" y="0"/>
+                <wp:positionH relativeFrom="column">
+                  <wp:posOffset>5129213</wp:posOffset>
+                </wp:positionH>
+                <wp:positionV relativeFrom="paragraph">
+                  <wp:posOffset>2838450</wp:posOffset>
+                </wp:positionV>
+                <wp:extent cx="409575" cy="223838"/>
+                <wp:effectExtent l="0" t="0" r="28575" b="24130"/>
+                <wp:wrapNone/>
+                <wp:docPr id="36" name="Rectangle 36"/>
+                <wp:cNvGraphicFramePr/>
+                <a:graphic xmlns:a="http://schemas.openxmlformats.org/drawingml/2006/main">
+                  <a:graphicData uri="http://schemas.microsoft.com/office/word/2010/wordprocessingShape">
+                    <wps:wsp>
+                      <wps:cNvSpPr/>
+                      <wps:spPr>
+                        <a:xfrm>
+                          <a:off x="0" y="0"/>
+                          <a:ext cx="409575" cy="223838"/>
+                        </a:xfrm>
+                        <a:prstGeom prst="rect">
+                          <a:avLst/>
+                        </a:prstGeom>
+                      </wps:spPr>
+                      <wps:style>
+                        <a:lnRef idx="2">
+                          <a:schemeClr val="accent1">
+                            <a:shade val="50000"/>
+                          </a:schemeClr>
+                        </a:lnRef>
+                        <a:fillRef idx="1">
+                          <a:schemeClr val="accent1"/>
+                        </a:fillRef>
+                        <a:effectRef idx="0">
+                          <a:schemeClr val="accent1"/>
+                        </a:effectRef>
+                        <a:fontRef idx="minor">
+                          <a:schemeClr val="lt1"/>
+                        </a:fontRef>
+                      </wps:style>
+                      <wps:bodyPr rot="0" spcFirstLastPara="0" vertOverflow="overflow" horzOverflow="overflow" vert="horz" wrap="square" lIns="91440" tIns="45720" rIns="91440" bIns="45720" numCol="1" spcCol="0" rtlCol="0" fromWordArt="0" anchor="ctr" anchorCtr="0" forceAA="0" compatLnSpc="1">
+                        <a:prstTxWarp prst="textNoShape">
+                          <a:avLst/>
+                        </a:prstTxWarp>
+                        <a:noAutofit/>
+                      </wps:bodyPr>
+                    </wps:wsp>
+                  </a:graphicData>
+                </a:graphic>
+              </wp:anchor>
+            </w:drawing>
+          </mc:Choice>
+          <mc:Fallback>
+            <w:pict>
+              <v:rect w14:anchorId="4F7B6D74" id="Rectangle 36" o:spid="_x0000_s1026" style="position:absolute;margin-left:403.9pt;margin-top:223.5pt;width:32.25pt;height:17.65pt;z-index:251697152;visibility:visible;mso-wrap-style:square;mso-wrap-distance-left:9pt;mso-wrap-distance-top:0;mso-wrap-distance-right:9pt;mso-wrap-distance-bottom:0;mso-position-horizontal:absolute;mso-position-horizontal-relative:text;mso-position-vertical:absolute;mso-position-vertical-relative:text;v-text-anchor:middle" o:gfxdata="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" fillcolor="#5b9bd5 [3204]" strokecolor="#1f4d78 [1604]" strokeweight="1pt"/>
+            </w:pict>
+          </mc:Fallback>
+        </mc:AlternateContent>
+      </w:r>
+      <w:r>
+        <w:rPr>
+          <w:noProof/>
+        </w:rPr>
+        <mc:AlternateContent>
+          <mc:Choice Requires="wps">
+            <w:drawing>
+              <wp:anchor distT="0" distB="0" distL="114300" distR="114300" simplePos="0" relativeHeight="251696128" behindDoc="0" locked="0" layoutInCell="1" allowOverlap="1">
+                <wp:simplePos x="0" y="0"/>
+                <wp:positionH relativeFrom="column">
+                  <wp:posOffset>4267200</wp:posOffset>
+                </wp:positionH>
+                <wp:positionV relativeFrom="paragraph">
+                  <wp:posOffset>2795588</wp:posOffset>
+                </wp:positionV>
+                <wp:extent cx="542925" cy="266700"/>
+                <wp:effectExtent l="0" t="0" r="28575" b="19050"/>
+                <wp:wrapNone/>
+                <wp:docPr id="35" name="Rectangle 35"/>
+                <wp:cNvGraphicFramePr/>
+                <a:graphic xmlns:a="http://schemas.openxmlformats.org/drawingml/2006/main">
+                  <a:graphicData uri="http://schemas.microsoft.com/office/word/2010/wordprocessingShape">
+                    <wps:wsp>
+                      <wps:cNvSpPr/>
+                      <wps:spPr>
+                        <a:xfrm>
+                          <a:off x="0" y="0"/>
+                          <a:ext cx="542925" cy="266700"/>
+                        </a:xfrm>
+                        <a:prstGeom prst="rect">
+                          <a:avLst/>
+                        </a:prstGeom>
+                      </wps:spPr>
+                      <wps:style>
+                        <a:lnRef idx="2">
+                          <a:schemeClr val="accent1">
+                            <a:shade val="50000"/>
+                          </a:schemeClr>
+                        </a:lnRef>
+                        <a:fillRef idx="1">
+                          <a:schemeClr val="accent1"/>
+                        </a:fillRef>
+                        <a:effectRef idx="0">
+                          <a:schemeClr val="accent1"/>
+                        </a:effectRef>
+                        <a:fontRef idx="minor">
+                          <a:schemeClr val="lt1"/>
+                        </a:fontRef>
+                      </wps:style>
+                      <wps:bodyPr rot="0" spcFirstLastPara="0" vertOverflow="overflow" horzOverflow="overflow" vert="horz" wrap="square" lIns="91440" tIns="45720" rIns="91440" bIns="45720" numCol="1" spcCol="0" rtlCol="0" fromWordArt="0" anchor="ctr" anchorCtr="0" forceAA="0" compatLnSpc="1">
+                        <a:prstTxWarp prst="textNoShape">
+                          <a:avLst/>
+                        </a:prstTxWarp>
+                        <a:noAutofit/>
+                      </wps:bodyPr>
+                    </wps:wsp>
+                  </a:graphicData>
+                </a:graphic>
+              </wp:anchor>
+            </w:drawing>
+          </mc:Choice>
+          <mc:Fallback>
+            <w:pict>
+              <v:rect w14:anchorId="295910A1" id="Rectangle 35" o:spid="_x0000_s1026" style="position:absolute;margin-left:336pt;margin-top:220.15pt;width:42.75pt;height:21pt;z-index:251696128;visibility:visible;mso-wrap-style:square;mso-wrap-distance-left:9pt;mso-wrap-distance-top:0;mso-wrap-distance-right:9pt;mso-wrap-distance-bottom:0;mso-position-horizontal:absolute;mso-position-horizontal-relative:text;mso-position-vertical:absolute;mso-position-vertical-relative:text;v-text-anchor:middle" o:gfxdata="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" fillcolor="#5b9bd5 [3204]" strokecolor="#1f4d78 [1604]" strokeweight="1pt"/>
+            </w:pict>
+          </mc:Fallback>
+        </mc:AlternateContent>
+      </w:r>
+      <w:r>
+        <w:rPr>
+          <w:noProof/>
+        </w:rPr>
+        <mc:AlternateContent>
+          <mc:Choice Requires="wps">
+            <w:drawing>
+              <wp:anchor distT="0" distB="0" distL="114300" distR="114300" simplePos="0" relativeHeight="251695104" behindDoc="0" locked="0" layoutInCell="1" allowOverlap="1">
+                <wp:simplePos x="0" y="0"/>
+                <wp:positionH relativeFrom="column">
+                  <wp:posOffset>3457575</wp:posOffset>
+                </wp:positionH>
+                <wp:positionV relativeFrom="paragraph">
+                  <wp:posOffset>2781300</wp:posOffset>
+                </wp:positionV>
+                <wp:extent cx="414338" cy="242888"/>
+                <wp:effectExtent l="0" t="0" r="24130" b="24130"/>
+                <wp:wrapNone/>
+                <wp:docPr id="34" name="Rectangle 34"/>
+                <wp:cNvGraphicFramePr/>
+                <a:graphic xmlns:a="http://schemas.openxmlformats.org/drawingml/2006/main">
+                  <a:graphicData uri="http://schemas.microsoft.com/office/word/2010/wordprocessingShape">
+                    <wps:wsp>
+                      <wps:cNvSpPr/>
+                      <wps:spPr>
+                        <a:xfrm>
+                          <a:off x="0" y="0"/>
+                          <a:ext cx="414338" cy="242888"/>
+                        </a:xfrm>
+                        <a:prstGeom prst="rect">
+                          <a:avLst/>
+                        </a:prstGeom>
+                      </wps:spPr>
+                      <wps:style>
+                        <a:lnRef idx="2">
+                          <a:schemeClr val="accent1">
+                            <a:shade val="50000"/>
+                          </a:schemeClr>
+                        </a:lnRef>
+                        <a:fillRef idx="1">
+                          <a:schemeClr val="accent1"/>
+                        </a:fillRef>
+                        <a:effectRef idx="0">
+                          <a:schemeClr val="accent1"/>
+                        </a:effectRef>
+                        <a:fontRef idx="minor">
+                          <a:schemeClr val="lt1"/>
+                        </a:fontRef>
+                      </wps:style>
+                      <wps:bodyPr rot="0" spcFirstLastPara="0" vertOverflow="overflow" horzOverflow="overflow" vert="horz" wrap="square" lIns="91440" tIns="45720" rIns="91440" bIns="45720" numCol="1" spcCol="0" rtlCol="0" fromWordArt="0" anchor="ctr" anchorCtr="0" forceAA="0" compatLnSpc="1">
+                        <a:prstTxWarp prst="textNoShape">
+                          <a:avLst/>
+                        </a:prstTxWarp>
+                        <a:noAutofit/>
+                      </wps:bodyPr>
+                    </wps:wsp>
+                  </a:graphicData>
+                </a:graphic>
+              </wp:anchor>
+            </w:drawing>
+          </mc:Choice>
+          <mc:Fallback>
+            <w:pict>
+              <v:rect w14:anchorId="5B8D1382" id="Rectangle 34" o:spid="_x0000_s1026" style="position:absolute;margin-left:272.25pt;margin-top:219pt;width:32.65pt;height:19.15pt;z-index:251695104;visibility:visible;mso-wrap-style:square;mso-wrap-distance-left:9pt;mso-wrap-distance-top:0;mso-wrap-distance-right:9pt;mso-wrap-distance-bottom:0;mso-position-horizontal:absolute;mso-position-horizontal-relative:text;mso-position-vertical:absolute;mso-position-vertical-relative:text;v-text-anchor:middle" o:gfxdata="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" fillcolor="#5b9bd5 [3204]" strokecolor="#1f4d78 [1604]" strokeweight="1pt"/>
+            </w:pict>
+          </mc:Fallback>
+        </mc:AlternateContent>
+      </w:r>
+      <w:r>
+        <w:rPr>
+          <w:noProof/>
+        </w:rPr>
+        <mc:AlternateContent>
+          <mc:Choice Requires="wps">
+            <w:drawing>
+              <wp:anchor distT="0" distB="0" distL="114300" distR="114300" simplePos="0" relativeHeight="251694080" behindDoc="0" locked="0" layoutInCell="1" allowOverlap="1">
+                <wp:simplePos x="0" y="0"/>
+                <wp:positionH relativeFrom="column">
+                  <wp:posOffset>3219450</wp:posOffset>
+                </wp:positionH>
+                <wp:positionV relativeFrom="paragraph">
+                  <wp:posOffset>2700338</wp:posOffset>
+                </wp:positionV>
+                <wp:extent cx="2528888" cy="466725"/>
+                <wp:effectExtent l="0" t="0" r="24130" b="28575"/>
+                <wp:wrapNone/>
+                <wp:docPr id="33" name="Rounded Rectangle 33"/>
+                <wp:cNvGraphicFramePr/>
+                <a:graphic xmlns:a="http://schemas.openxmlformats.org/drawingml/2006/main">
+                  <a:graphicData uri="http://schemas.microsoft.com/office/word/2010/wordprocessingShape">
+                    <wps:wsp>
+                      <wps:cNvSpPr/>
+                      <wps:spPr>
+                        <a:xfrm>
+                          <a:off x="0" y="0"/>
+                          <a:ext cx="2528888" cy="466725"/>
+                        </a:xfrm>
+                        <a:prstGeom prst="roundRect">
+                          <a:avLst/>
+                        </a:prstGeom>
+                      </wps:spPr>
+                      <wps:style>
+                        <a:lnRef idx="2">
+                          <a:schemeClr val="accent1">
+                            <a:shade val="50000"/>
+                          </a:schemeClr>
+                        </a:lnRef>
+                        <a:fillRef idx="1">
+                          <a:schemeClr val="accent1"/>
+                        </a:fillRef>
+                        <a:effectRef idx="0">
+                          <a:schemeClr val="accent1"/>
+                        </a:effectRef>
+                        <a:fontRef idx="minor">
+                          <a:schemeClr val="lt1"/>
+                        </a:fontRef>
+                      </wps:style>
+                      <wps:bodyPr rot="0" spcFirstLastPara="0" vertOverflow="overflow" horzOverflow="overflow" vert="horz" wrap="square" lIns="91440" tIns="45720" rIns="91440" bIns="45720" numCol="1" spcCol="0" rtlCol="0" fromWordArt="0" anchor="ctr" anchorCtr="0" forceAA="0" compatLnSpc="1">
+                        <a:prstTxWarp prst="textNoShape">
+                          <a:avLst/>
+                        </a:prstTxWarp>
+                        <a:noAutofit/>
+                      </wps:bodyPr>
+                    </wps:wsp>
+                  </a:graphicData>
+                </a:graphic>
+              </wp:anchor>
+            </w:drawing>
+          </mc:Choice>
+          <mc:Fallback>
+            <w:pict>
+              <v:roundrect w14:anchorId="32BED98B" id="Rounded Rectangle 33" o:spid="_x0000_s1026" style="position:absolute;margin-left:253.5pt;margin-top:212.65pt;width:199.15pt;height:36.75pt;z-index:251694080;visibility:visible;mso-wrap-style:square;mso-wrap-distance-left:9pt;mso-wrap-distance-top:0;mso-wrap-distance-right:9pt;mso-wrap-distance-bottom:0;mso-position-horizontal:absolute;mso-position-horizontal-relative:text;mso-position-vertical:absolute;mso-position-vertical-relative:text;v-text-anchor:middle" arcsize="10923f" o:gfxdata="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" fillcolor="#5b9bd5 [3204]" strokecolor="#1f4d78 [1604]" strokeweight="1pt">
+                <v:stroke joinstyle="miter"/>
+              </v:roundrect>
+            </w:pict>
+          </mc:Fallback>
+        </mc:AlternateContent>
+      </w:r>
+      <w:r>
+        <w:rPr>
+          <w:noProof/>
+        </w:rPr>
+        <mc:AlternateContent>
+          <mc:Choice Requires="wps">
+            <w:drawing>
+              <wp:anchor distT="0" distB="0" distL="114300" distR="114300" simplePos="0" relativeHeight="251688960" behindDoc="0" locked="0" layoutInCell="1" allowOverlap="1">
+                <wp:simplePos x="0" y="0"/>
+                <wp:positionH relativeFrom="column">
+                  <wp:posOffset>633413</wp:posOffset>
+                </wp:positionH>
+                <wp:positionV relativeFrom="paragraph">
+                  <wp:posOffset>2752725</wp:posOffset>
+                </wp:positionV>
+                <wp:extent cx="2095500" cy="261938"/>
+                <wp:effectExtent l="0" t="0" r="19050" b="24130"/>
+                <wp:wrapNone/>
+                <wp:docPr id="28" name="Rectangle 28"/>
+                <wp:cNvGraphicFramePr/>
+                <a:graphic xmlns:a="http://schemas.openxmlformats.org/drawingml/2006/main">
+                  <a:graphicData uri="http://schemas.microsoft.com/office/word/2010/wordprocessingShape">
+                    <wps:wsp>
+                      <wps:cNvSpPr/>
+                      <wps:spPr>
+                        <a:xfrm>
+                          <a:off x="0" y="0"/>
+                          <a:ext cx="2095500" cy="261938"/>
+                        </a:xfrm>
+                        <a:prstGeom prst="rect">
+                          <a:avLst/>
+                        </a:prstGeom>
+                      </wps:spPr>
+                      <wps:style>
+                        <a:lnRef idx="2">
+                          <a:schemeClr val="accent1">
+                            <a:shade val="50000"/>
+                          </a:schemeClr>
+                        </a:lnRef>
+                        <a:fillRef idx="1">
+                          <a:schemeClr val="accent1"/>
+                        </a:fillRef>
+                        <a:effectRef idx="0">
+                          <a:schemeClr val="accent1"/>
+                        </a:effectRef>
+                        <a:fontRef idx="minor">
+                          <a:schemeClr val="lt1"/>
+                        </a:fontRef>
+                      </wps:style>
+                      <wps:txbx>
+                        <w:txbxContent>
+                          <w:p>
+                            <w:pPr>
+                              <w:jc w:val="center"/>
+                            </w:pPr>
+                            <w:r>
+                              <w:t xml:space="preserve">Await </w:t>
+                            </w:r>
                             <w:r>
                               <w:t>Task</w:t>
                             </w:r>
@@ -571,7 +1497,7 @@
           </mc:Choice>
           <mc:Fallback>
             <w:pict>
-              <v:rect id="Rectangle 28" o:spid="_x0000_s1026" style="position:absolute;margin-left:49.9pt;margin-top:216.75pt;width:165pt;height:20.65pt;z-index:251688960;visibility:visible;mso-wrap-style:square;mso-width-percent:0;mso-height-percent:0;mso-wrap-distance-left:9pt;mso-wrap-distance-top:0;mso-wrap-distance-right:9pt;mso-wrap-distance-bottom:0;mso-position-horizontal:absolute;mso-position-horizontal-relative:text;mso-position-vertical:absolute;mso-position-vertical-relative:text;mso-width-percent:0;mso-height-percent:0;mso-width-relative:margin;mso-height-relative:margin;v-text-anchor:middle" o:gfxdata="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" fillcolor="#5b9bd5 [3204]" strokecolor="#1f4d78 [1604]" strokeweight="1pt">
+              <v:rect id="Rectangle 28" o:spid="_x0000_s1031" style="position:absolute;margin-left:49.9pt;margin-top:216.75pt;width:165pt;height:20.65pt;z-index:251688960;visibility:visible;mso-wrap-style:square;mso-width-percent:0;mso-height-percent:0;mso-wrap-distance-left:9pt;mso-wrap-distance-top:0;mso-wrap-distance-right:9pt;mso-wrap-distance-bottom:0;mso-position-horizontal:absolute;mso-position-horizontal-relative:text;mso-position-vertical:absolute;mso-position-vertical-relative:text;mso-width-percent:0;mso-height-percent:0;mso-width-relative:margin;mso-height-relative:margin;v-text-anchor:middle" o:gfxdata="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" fillcolor="#5b9bd5 [3204]" strokecolor="#1f4d78 [1604]" strokeweight="1pt">
                 <v:textbox>
                   <w:txbxContent>
                     <w:p>
@@ -579,6 +1505,9 @@
                         <w:jc w:val="center"/>
                       </w:pPr>
                       <w:r>
+                        <w:t xml:space="preserve">Await </w:t>
+                      </w:r>
+                      <w:r>
                         <w:t>Task</w:t>
                       </w:r>
                     </w:p>
@@ -648,7 +1577,7 @@
           </mc:Choice>
           <mc:Fallback>
             <w:pict>
-              <v:shape w14:anchorId="5D89F80B" id="Straight Arrow Connector 32" o:spid="_x0000_s1026" type="#_x0000_t32" style="position:absolute;margin-left:71.25pt;margin-top:181.9pt;width:19.5pt;height:29.6pt;z-index:251693056;visibility:visible;mso-wrap-style:square;mso-wrap-distance-left:9pt;mso-wrap-distance-top:0;mso-wrap-distance-right:9pt;mso-wrap-distance-bottom:0;mso-position-horizontal:absolute;mso-position-horizontal-relative:text;mso-position-vertical:absolute;mso-position-vertical-relative:text" o:gfxdata="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" strokecolor="#5b9bd5 [3204]" strokeweight=".5pt">
+              <v:shape w14:anchorId="22CC3C14" id="Straight Arrow Connector 32" o:spid="_x0000_s1026" type="#_x0000_t32" style="position:absolute;margin-left:71.25pt;margin-top:181.9pt;width:19.5pt;height:29.6pt;z-index:251693056;visibility:visible;mso-wrap-style:square;mso-wrap-distance-left:9pt;mso-wrap-distance-top:0;mso-wrap-distance-right:9pt;mso-wrap-distance-bottom:0;mso-position-horizontal:absolute;mso-position-horizontal-relative:text;mso-position-vertical:absolute;mso-position-vertical-relative:text" o:gfxdata="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" strokecolor="#5b9bd5 [3204]" strokeweight=".5pt">
                 <v:stroke endarrow="block" joinstyle="miter"/>
               </v:shape>
             </w:pict>
@@ -714,7 +1643,7 @@
           </mc:Choice>
           <mc:Fallback>
             <w:pict>
-              <v:shape w14:anchorId="7AEE922D" id="Straight Arrow Connector 31" o:spid="_x0000_s1026" type="#_x0000_t32" style="position:absolute;margin-left:195.75pt;margin-top:200.65pt;width:6pt;height:18.75pt;flip:x;z-index:251692032;visibility:visible;mso-wrap-style:square;mso-wrap-distance-left:9pt;mso-wrap-distance-top:0;mso-wrap-distance-right:9pt;mso-wrap-distance-bottom:0;mso-position-horizontal:absolute;mso-position-horizontal-relative:text;mso-position-vertical:absolute;mso-position-vertical-relative:text" o:gfxdata="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" strokecolor="#5b9bd5 [3204]" strokeweight=".5pt">
+              <v:shape w14:anchorId="4A1BFDBD" id="Straight Arrow Connector 31" o:spid="_x0000_s1026" type="#_x0000_t32" style="position:absolute;margin-left:195.75pt;margin-top:200.65pt;width:6pt;height:18.75pt;flip:x;z-index:251692032;visibility:visible;mso-wrap-style:square;mso-wrap-distance-left:9pt;mso-wrap-distance-top:0;mso-wrap-distance-right:9pt;mso-wrap-distance-bottom:0;mso-position-horizontal:absolute;mso-position-horizontal-relative:text;mso-position-vertical:absolute;mso-position-vertical-relative:text" o:gfxdata="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" strokecolor="#5b9bd5 [3204]" strokeweight=".5pt">
                 <v:stroke endarrow="block" joinstyle="miter"/>
               </v:shape>
             </w:pict>
@@ -780,7 +1709,7 @@
           </mc:Choice>
           <mc:Fallback>
             <w:pict>
-              <v:shape w14:anchorId="758645FA" id="Straight Arrow Connector 30" o:spid="_x0000_s1026" type="#_x0000_t32" style="position:absolute;margin-left:171.75pt;margin-top:200.65pt;width:4.5pt;height:19.5pt;flip:y;z-index:251691008;visibility:visible;mso-wrap-style:square;mso-wrap-distance-left:9pt;mso-wrap-distance-top:0;mso-wrap-distance-right:9pt;mso-wrap-distance-bottom:0;mso-position-horizontal:absolute;mso-position-horizontal-relative:text;mso-position-vertical:absolute;mso-position-vertical-relative:text" o:gfxdata="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" strokecolor="#5b9bd5 [3204]" strokeweight=".5pt">
+              <v:shape w14:anchorId="195EA721" id="Straight Arrow Connector 30" o:spid="_x0000_s1026" type="#_x0000_t32" style="position:absolute;margin-left:171.75pt;margin-top:200.65pt;width:4.5pt;height:19.5pt;flip:y;z-index:251691008;visibility:visible;mso-wrap-style:square;mso-wrap-distance-left:9pt;mso-wrap-distance-top:0;mso-wrap-distance-right:9pt;mso-wrap-distance-bottom:0;mso-position-horizontal:absolute;mso-position-horizontal-relative:text;mso-position-vertical:absolute;mso-position-vertical-relative:text" o:gfxdata="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" strokecolor="#5b9bd5 [3204]" strokeweight=".5pt">
                 <v:stroke endarrow="block" joinstyle="miter"/>
               </v:shape>
             </w:pict>
@@ -846,7 +1775,7 @@
           </mc:Choice>
           <mc:Fallback>
             <w:pict>
-              <v:shape w14:anchorId="53B07856" id="Straight Arrow Connector 29" o:spid="_x0000_s1026" type="#_x0000_t32" style="position:absolute;margin-left:58.15pt;margin-top:183.4pt;width:21.75pt;height:40.5pt;flip:x y;z-index:251689984;visibility:visible;mso-wrap-style:square;mso-wrap-distance-left:9pt;mso-wrap-distance-top:0;mso-wrap-distance-right:9pt;mso-wrap-distance-bottom:0;mso-position-horizontal:absolute;mso-position-horizontal-relative:text;mso-position-vertical:absolute;mso-position-vertical-relative:text" o:gfxdata="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" strokecolor="#5b9bd5 [3204]" strokeweight=".5pt">
+              <v:shape w14:anchorId="2143C92E" id="Straight Arrow Connector 29" o:spid="_x0000_s1026" type="#_x0000_t32" style="position:absolute;margin-left:58.15pt;margin-top:183.4pt;width:21.75pt;height:40.5pt;flip:x y;z-index:251689984;visibility:visible;mso-wrap-style:square;mso-wrap-distance-left:9pt;mso-wrap-distance-top:0;mso-wrap-distance-right:9pt;mso-wrap-distance-bottom:0;mso-position-horizontal:absolute;mso-position-horizontal-relative:text;mso-position-vertical:absolute;mso-position-vertical-relative:text" o:gfxdata="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" strokecolor="#5b9bd5 [3204]" strokeweight=".5pt">
                 <v:stroke endarrow="block" joinstyle="miter"/>
               </v:shape>
             </w:pict>
@@ -912,7 +1841,7 @@
           </mc:Choice>
           <mc:Fallback>
             <w:pict>
-              <v:shape w14:anchorId="6BE72AB5" id="Straight Arrow Connector 27" o:spid="_x0000_s1026" type="#_x0000_t32" style="position:absolute;margin-left:109.5pt;margin-top:185.65pt;width:41.25pt;height:2.25pt;flip:y;z-index:251687936;visibility:visible;mso-wrap-style:square;mso-wrap-distance-left:9pt;mso-wrap-distance-top:0;mso-wrap-distance-right:9pt;mso-wrap-distance-bottom:0;mso-position-horizontal:absolute;mso-position-horizontal-relative:text;mso-position-vertical:absolute;mso-position-vertical-relative:text" o:gfxdata="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" strokecolor="#5b9bd5 [3204]" strokeweight=".5pt">
+              <v:shape w14:anchorId="0C5056DB" id="Straight Arrow Connector 27" o:spid="_x0000_s1026" type="#_x0000_t32" style="position:absolute;margin-left:109.5pt;margin-top:185.65pt;width:41.25pt;height:2.25pt;flip:y;z-index:251687936;visibility:visible;mso-wrap-style:square;mso-wrap-distance-left:9pt;mso-wrap-distance-top:0;mso-wrap-distance-right:9pt;mso-wrap-distance-bottom:0;mso-position-horizontal:absolute;mso-position-horizontal-relative:text;mso-position-vertical:absolute;mso-position-vertical-relative:text" o:gfxdata="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" strokecolor="#5b9bd5 [3204]" strokeweight=".5pt">
                 <v:stroke endarrow="block" joinstyle="miter"/>
               </v:shape>
             </w:pict>
@@ -984,7 +1913,7 @@
           </mc:Choice>
           <mc:Fallback>
             <w:pict>
-              <v:shape w14:anchorId="10D9B589" id="Straight Arrow Connector 18" o:spid="_x0000_s1026" type="#_x0000_t32" style="position:absolute;margin-left:85.9pt;margin-top:158.25pt;width:12pt;height:24.75pt;z-index:251678720;visibility:visible;mso-wrap-style:square;mso-width-percent:0;mso-height-percent:0;mso-wrap-distance-left:9pt;mso-wrap-distance-top:0;mso-wrap-distance-right:9pt;mso-wrap-distance-bottom:0;mso-position-horizontal:absolute;mso-position-horizontal-relative:text;mso-position-vertical:absolute;mso-position-vertical-relative:text;mso-width-percent:0;mso-height-percent:0;mso-width-relative:margin;mso-height-relative:margin" o:gfxdata="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" strokecolor="#5b9bd5 [3204]" strokeweight=".5pt">
+              <v:shape w14:anchorId="60EB7837" id="Straight Arrow Connector 18" o:spid="_x0000_s1026" type="#_x0000_t32" style="position:absolute;margin-left:85.9pt;margin-top:158.25pt;width:12pt;height:24.75pt;z-index:251678720;visibility:visible;mso-wrap-style:square;mso-width-percent:0;mso-height-percent:0;mso-wrap-distance-left:9pt;mso-wrap-distance-top:0;mso-wrap-distance-right:9pt;mso-wrap-distance-bottom:0;mso-position-horizontal:absolute;mso-position-horizontal-relative:text;mso-position-vertical:absolute;mso-position-vertical-relative:text;mso-width-percent:0;mso-height-percent:0;mso-width-relative:margin;mso-height-relative:margin" o:gfxdata="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" strokecolor="#5b9bd5 [3204]" strokeweight=".5pt">
                 <v:stroke endarrow="block" joinstyle="miter"/>
               </v:shape>
             </w:pict>
@@ -1050,7 +1979,7 @@
           </mc:Choice>
           <mc:Fallback>
             <w:pict>
-              <v:shape w14:anchorId="5133769F" id="Straight Arrow Connector 26" o:spid="_x0000_s1026" type="#_x0000_t32" style="position:absolute;margin-left:114.4pt;margin-top:144.75pt;width:40.1pt;height:8.65pt;flip:y;z-index:251686912;visibility:visible;mso-wrap-style:square;mso-wrap-distance-left:9pt;mso-wrap-distance-top:0;mso-wrap-distance-right:9pt;mso-wrap-distance-bottom:0;mso-position-horizontal:absolute;mso-position-horizontal-relative:text;mso-position-vertical:absolute;mso-position-vertical-relative:text" o:gfxdata="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" strokecolor="#5b9bd5 [3204]" strokeweight=".5pt">
+              <v:shape w14:anchorId="571018F5" id="Straight Arrow Connector 26" o:spid="_x0000_s1026" type="#_x0000_t32" style="position:absolute;margin-left:114.4pt;margin-top:144.75pt;width:40.1pt;height:8.65pt;flip:y;z-index:251686912;visibility:visible;mso-wrap-style:square;mso-wrap-distance-left:9pt;mso-wrap-distance-top:0;mso-wrap-distance-right:9pt;mso-wrap-distance-bottom:0;mso-position-horizontal:absolute;mso-position-horizontal-relative:text;mso-position-vertical:absolute;mso-position-vertical-relative:text" o:gfxdata="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" strokecolor="#5b9bd5 [3204]" strokeweight=".5pt">
                 <v:stroke endarrow="block" joinstyle="miter"/>
               </v:shape>
             </w:pict>
@@ -1122,7 +2051,7 @@
           </mc:Choice>
           <mc:Fallback>
             <w:pict>
-              <v:shape w14:anchorId="34DBE01A" id="Straight Arrow Connector 17" o:spid="_x0000_s1026" type="#_x0000_t32" style="position:absolute;margin-left:79.9pt;margin-top:132.75pt;width:27.35pt;height:17.25pt;z-index:251677696;visibility:visible;mso-wrap-style:square;mso-width-percent:0;mso-height-percent:0;mso-wrap-distance-left:9pt;mso-wrap-distance-top:0;mso-wrap-distance-right:9pt;mso-wrap-distance-bottom:0;mso-position-horizontal:absolute;mso-position-horizontal-relative:text;mso-position-vertical:absolute;mso-position-vertical-relative:text;mso-width-percent:0;mso-height-percent:0;mso-width-relative:margin;mso-height-relative:margin" o:gfxdata="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" strokecolor="#5b9bd5 [3204]" strokeweight=".5pt">
+              <v:shape w14:anchorId="75E64618" id="Straight Arrow Connector 17" o:spid="_x0000_s1026" type="#_x0000_t32" style="position:absolute;margin-left:79.9pt;margin-top:132.75pt;width:27.35pt;height:17.25pt;z-index:251677696;visibility:visible;mso-wrap-style:square;mso-width-percent:0;mso-height-percent:0;mso-wrap-distance-left:9pt;mso-wrap-distance-top:0;mso-wrap-distance-right:9pt;mso-wrap-distance-bottom:0;mso-position-horizontal:absolute;mso-position-horizontal-relative:text;mso-position-vertical:absolute;mso-position-vertical-relative:text;mso-width-percent:0;mso-height-percent:0;mso-width-relative:margin;mso-height-relative:margin" o:gfxdata="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" strokecolor="#5b9bd5 [3204]" strokeweight=".5pt">
                 <v:stroke endarrow="block" joinstyle="miter"/>
               </v:shape>
             </w:pict>
@@ -1188,7 +2117,7 @@
           </mc:Choice>
           <mc:Fallback>
             <w:pict>
-              <v:shape w14:anchorId="2B8C708C" id="Straight Arrow Connector 25" o:spid="_x0000_s1026" type="#_x0000_t32" style="position:absolute;margin-left:114.4pt;margin-top:121.15pt;width:39.7pt;height:7.85pt;flip:x;z-index:251685888;visibility:visible;mso-wrap-style:square;mso-wrap-distance-left:9pt;mso-wrap-distance-top:0;mso-wrap-distance-right:9pt;mso-wrap-distance-bottom:0;mso-position-horizontal:absolute;mso-position-horizontal-relative:text;mso-position-vertical:absolute;mso-position-vertical-relative:text" o:gfxdata="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" strokecolor="#5b9bd5 [3204]" strokeweight=".5pt">
+              <v:shape w14:anchorId="1F5D0123" id="Straight Arrow Connector 25" o:spid="_x0000_s1026" type="#_x0000_t32" style="position:absolute;margin-left:114.4pt;margin-top:121.15pt;width:39.7pt;height:7.85pt;flip:x;z-index:251685888;visibility:visible;mso-wrap-style:square;mso-wrap-distance-left:9pt;mso-wrap-distance-top:0;mso-wrap-distance-right:9pt;mso-wrap-distance-bottom:0;mso-position-horizontal:absolute;mso-position-horizontal-relative:text;mso-position-vertical:absolute;mso-position-vertical-relative:text" o:gfxdata="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" strokecolor="#5b9bd5 [3204]" strokeweight=".5pt">
                 <v:stroke endarrow="block" joinstyle="miter"/>
               </v:shape>
             </w:pict>
@@ -1254,7 +2183,7 @@
           </mc:Choice>
           <mc:Fallback>
             <w:pict>
-              <v:shape w14:anchorId="4A04B76D" id="Straight Arrow Connector 24" o:spid="_x0000_s1026" type="#_x0000_t32" style="position:absolute;margin-left:115.15pt;margin-top:113.65pt;width:39.75pt;height:9pt;flip:y;z-index:251684864;visibility:visible;mso-wrap-style:square;mso-wrap-distance-left:9pt;mso-wrap-distance-top:0;mso-wrap-distance-right:9pt;mso-wrap-distance-bottom:0;mso-position-horizontal:absolute;mso-position-horizontal-relative:text;mso-position-vertical:absolute;mso-position-vertical-relative:text" o:gfxdata="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" strokecolor="#5b9bd5 [3204]" strokeweight=".5pt">
+              <v:shape w14:anchorId="47270AFF" id="Straight Arrow Connector 24" o:spid="_x0000_s1026" type="#_x0000_t32" style="position:absolute;margin-left:115.15pt;margin-top:113.65pt;width:39.75pt;height:9pt;flip:y;z-index:251684864;visibility:visible;mso-wrap-style:square;mso-wrap-distance-left:9pt;mso-wrap-distance-top:0;mso-wrap-distance-right:9pt;mso-wrap-distance-bottom:0;mso-position-horizontal:absolute;mso-position-horizontal-relative:text;mso-position-vertical:absolute;mso-position-vertical-relative:text" o:gfxdata="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" strokecolor="#5b9bd5 [3204]" strokeweight=".5pt">
                 <v:stroke endarrow="block" joinstyle="miter"/>
               </v:shape>
             </w:pict>
@@ -1326,7 +2255,7 @@
           </mc:Choice>
           <mc:Fallback>
             <w:pict>
-              <v:shape w14:anchorId="095B375A" id="Straight Arrow Connector 15" o:spid="_x0000_s1026" type="#_x0000_t32" style="position:absolute;margin-left:88.5pt;margin-top:108pt;width:9.4pt;height:9.75pt;z-index:251675648;visibility:visible;mso-wrap-style:square;mso-width-percent:0;mso-height-percent:0;mso-wrap-distance-left:9pt;mso-wrap-distance-top:0;mso-wrap-distance-right:9pt;mso-wrap-distance-bottom:0;mso-position-horizontal:absolute;mso-position-horizontal-relative:text;mso-position-vertical:absolute;mso-position-vertical-relative:text;mso-width-percent:0;mso-height-percent:0;mso-width-relative:margin;mso-height-relative:margin" o:gfxdata="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" strokecolor="#5b9bd5 [3204]" strokeweight=".5pt">
+              <v:shape w14:anchorId="3778488C" id="Straight Arrow Connector 15" o:spid="_x0000_s1026" type="#_x0000_t32" style="position:absolute;margin-left:88.5pt;margin-top:108pt;width:9.4pt;height:9.75pt;z-index:251675648;visibility:visible;mso-wrap-style:square;mso-width-percent:0;mso-height-percent:0;mso-wrap-distance-left:9pt;mso-wrap-distance-top:0;mso-wrap-distance-right:9pt;mso-wrap-distance-bottom:0;mso-position-horizontal:absolute;mso-position-horizontal-relative:text;mso-position-vertical:absolute;mso-position-vertical-relative:text;mso-width-percent:0;mso-height-percent:0;mso-width-relative:margin;mso-height-relative:margin" o:gfxdata="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" strokecolor="#5b9bd5 [3204]" strokeweight=".5pt">
                 <v:stroke endarrow="block" joinstyle="miter"/>
               </v:shape>
             </w:pict>
@@ -1402,7 +2331,7 @@
           </mc:Choice>
           <mc:Fallback>
             <w:pict>
-              <v:oval w14:anchorId="7BA7AD0A" id="Oval 22" o:spid="_x0000_s1026" style="position:absolute;margin-left:100.9pt;margin-top:150.35pt;width:15pt;height:15.75pt;z-index:251682816;visibility:visible;mso-wrap-style:square;mso-width-percent:0;mso-height-percent:0;mso-wrap-distance-left:9pt;mso-wrap-distance-top:0;mso-wrap-distance-right:9pt;mso-wrap-distance-bottom:0;mso-position-horizontal:absolute;mso-position-horizontal-relative:text;mso-position-vertical:absolute;mso-position-vertical-relative:text;mso-width-percent:0;mso-height-percent:0;mso-width-relative:margin;mso-height-relative:margin;v-text-anchor:middle" o:gfxdata="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" fillcolor="#5b9bd5 [3204]" strokecolor="#1f4d78 [1604]" strokeweight="1pt">
+              <v:oval w14:anchorId="48AB49F2" id="Oval 22" o:spid="_x0000_s1026" style="position:absolute;margin-left:100.9pt;margin-top:150.35pt;width:15pt;height:15.75pt;z-index:251682816;visibility:visible;mso-wrap-style:square;mso-width-percent:0;mso-height-percent:0;mso-wrap-distance-left:9pt;mso-wrap-distance-top:0;mso-wrap-distance-right:9pt;mso-wrap-distance-bottom:0;mso-position-horizontal:absolute;mso-position-horizontal-relative:text;mso-position-vertical:absolute;mso-position-vertical-relative:text;mso-width-percent:0;mso-height-percent:0;mso-width-relative:margin;mso-height-relative:margin;v-text-anchor:middle" o:gfxdata="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" fillcolor="#5b9bd5 [3204]" strokecolor="#1f4d78 [1604]" strokeweight="1pt">
                 <v:stroke joinstyle="miter"/>
               </v:oval>
             </w:pict>
@@ -1472,7 +2401,7 @@
           </mc:Choice>
           <mc:Fallback>
             <w:pict>
-              <v:oval w14:anchorId="37F912F1" id="Oval 23" o:spid="_x0000_s1026" style="position:absolute;margin-left:93.4pt;margin-top:179.25pt;width:17.25pt;height:19.15pt;z-index:251683840;visibility:visible;mso-wrap-style:square;mso-wrap-distance-left:9pt;mso-wrap-distance-top:0;mso-wrap-distance-right:9pt;mso-wrap-distance-bottom:0;mso-position-horizontal:absolute;mso-position-horizontal-relative:text;mso-position-vertical:absolute;mso-position-vertical-relative:text;v-text-anchor:middle" o:gfxdata="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" fillcolor="#5b9bd5 [3204]" strokecolor="#1f4d78 [1604]" strokeweight="1pt">
+              <v:oval w14:anchorId="23BD797D" id="Oval 23" o:spid="_x0000_s1026" style="position:absolute;margin-left:93.4pt;margin-top:179.25pt;width:17.25pt;height:19.15pt;z-index:251683840;visibility:visible;mso-wrap-style:square;mso-wrap-distance-left:9pt;mso-wrap-distance-top:0;mso-wrap-distance-right:9pt;mso-wrap-distance-bottom:0;mso-position-horizontal:absolute;mso-position-horizontal-relative:text;mso-position-vertical:absolute;mso-position-vertical-relative:text;v-text-anchor:middle" o:gfxdata="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" fillcolor="#5b9bd5 [3204]" strokecolor="#1f4d78 [1604]" strokeweight="1pt">
                 <v:stroke joinstyle="miter"/>
               </v:oval>
             </w:pict>
@@ -1542,7 +2471,7 @@
           </mc:Choice>
           <mc:Fallback>
             <w:pict>
-              <v:oval w14:anchorId="0198219A" id="Oval 21" o:spid="_x0000_s1026" style="position:absolute;margin-left:97.9pt;margin-top:114.75pt;width:17.25pt;height:17.25pt;z-index:251681792;visibility:visible;mso-wrap-style:square;mso-wrap-distance-left:9pt;mso-wrap-distance-top:0;mso-wrap-distance-right:9pt;mso-wrap-distance-bottom:0;mso-position-horizontal:absolute;mso-position-horizontal-relative:text;mso-position-vertical:absolute;mso-position-vertical-relative:text;v-text-anchor:middle" o:gfxdata="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" fillcolor="#5b9bd5 [3204]" strokecolor="#1f4d78 [1604]" strokeweight="1pt">
+              <v:oval w14:anchorId="349C3278" id="Oval 21" o:spid="_x0000_s1026" style="position:absolute;margin-left:97.9pt;margin-top:114.75pt;width:17.25pt;height:17.25pt;z-index:251681792;visibility:visible;mso-wrap-style:square;mso-wrap-distance-left:9pt;mso-wrap-distance-top:0;mso-wrap-distance-right:9pt;mso-wrap-distance-bottom:0;mso-position-horizontal:absolute;mso-position-horizontal-relative:text;mso-position-vertical:absolute;mso-position-vertical-relative:text;v-text-anchor:middle" o:gfxdata="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" fillcolor="#5b9bd5 [3204]" strokecolor="#1f4d78 [1604]" strokeweight="1pt">
                 <v:stroke joinstyle="miter"/>
               </v:oval>
             </w:pict>
@@ -1628,11 +2557,7 @@
           </mc:Choice>
           <mc:Fallback>
             <w:pict>
-              <v:shapetype id="_x0000_t202" coordsize="21600,21600" o:spt="202" path="m,l,21600r21600,l21600,xe">
-                <v:stroke joinstyle="miter"/>
-                <v:path gradientshapeok="t" o:connecttype="rect"/>
-              </v:shapetype>
-              <v:shape id="Text Box 20" o:spid="_x0000_s1027" type="#_x0000_t202" style="position:absolute;margin-left:322.9pt;margin-top:120.75pt;width:2in;height:37.9pt;z-index:251680768;visibility:visible;mso-wrap-style:square;mso-wrap-distance-left:9pt;mso-wrap-distance-top:0;mso-wrap-distance-right:9pt;mso-wrap-distance-bottom:0;mso-position-horizontal:absolute;mso-position-horizontal-relative:text;mso-position-vertical:absolute;mso-position-vertical-relative:text;v-text-anchor:top" o:gfxdata="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" fillcolor="white [3201]" strokeweight=".5pt">
+              <v:shape id="Text Box 20" o:spid="_x0000_s1032" type="#_x0000_t202" style="position:absolute;margin-left:322.9pt;margin-top:120.75pt;width:2in;height:37.9pt;z-index:251680768;visibility:visible;mso-wrap-style:square;mso-wrap-distance-left:9pt;mso-wrap-distance-top:0;mso-wrap-distance-right:9pt;mso-wrap-distance-bottom:0;mso-position-horizontal:absolute;mso-position-horizontal-relative:text;mso-position-vertical:absolute;mso-position-vertical-relative:text;v-text-anchor:top" o:gfxdata="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" fillcolor="white [3201]" strokeweight=".5pt">
                 <v:textbox>
                   <w:txbxContent>
                     <w:p>
@@ -1708,7 +2633,7 @@
           </mc:Choice>
           <mc:Fallback>
             <w:pict>
-              <v:shapetype w14:anchorId="09A1B6DB" id="_x0000_t88" coordsize="21600,21600" o:spt="88" adj="1800,10800" path="m,qx10800@0l10800@2qy21600@11,10800@3l10800@1qy,21600e" filled="f">
+              <v:shapetype w14:anchorId="52C91B7F" id="_x0000_t88" coordsize="21600,21600" o:spt="88" adj="1800,10800" path="m,qx10800@0l10800@2qy21600@11,10800@3l10800@1qy,21600e" filled="f">
                 <v:formulas>
                   <v:f eqn="val #0"/>
                   <v:f eqn="sum 21600 0 #0"/>
@@ -1798,7 +2723,7 @@
           </mc:Choice>
           <mc:Fallback>
             <w:pict>
-              <v:shape w14:anchorId="718FA2FE" id="Straight Arrow Connector 16" o:spid="_x0000_s1026" type="#_x0000_t32" style="position:absolute;margin-left:52.9pt;margin-top:108pt;width:.35pt;height:54pt;flip:x;z-index:251676672;visibility:visible;mso-wrap-style:square;mso-wrap-distance-left:9pt;mso-wrap-distance-top:0;mso-wrap-distance-right:9pt;mso-wrap-distance-bottom:0;mso-position-horizontal:absolute;mso-position-horizontal-relative:text;mso-position-vertical:absolute;mso-position-vertical-relative:text" o:gfxdata="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" strokecolor="black [3213]" strokeweight=".5pt">
+              <v:shape w14:anchorId="2F68C8C8" id="Straight Arrow Connector 16" o:spid="_x0000_s1026" type="#_x0000_t32" style="position:absolute;margin-left:52.9pt;margin-top:108pt;width:.35pt;height:54pt;flip:x;z-index:251676672;visibility:visible;mso-wrap-style:square;mso-wrap-distance-left:9pt;mso-wrap-distance-top:0;mso-wrap-distance-right:9pt;mso-wrap-distance-bottom:0;mso-position-horizontal:absolute;mso-position-horizontal-relative:text;mso-position-vertical:absolute;mso-position-vertical-relative:text" o:gfxdata="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" strokecolor="black [3213]" strokeweight=".5pt">
                 <v:stroke endarrow="block" joinstyle="miter"/>
               </v:shape>
             </w:pict>
@@ -1865,7 +2790,7 @@
           </mc:Choice>
           <mc:Fallback>
             <w:pict>
-              <v:rect w14:anchorId="12DC1E7B" id="Rectangle 12" o:spid="_x0000_s1026" style="position:absolute;margin-left:154.85pt;margin-top:93.75pt;width:83.25pt;height:32.25pt;z-index:251672576;visibility:visible;mso-wrap-style:square;mso-wrap-distance-left:9pt;mso-wrap-distance-top:0;mso-wrap-distance-right:9pt;mso-wrap-distance-bottom:0;mso-position-horizontal:absolute;mso-position-horizontal-relative:text;mso-position-vertical:absolute;mso-position-vertical-relative:text;v-text-anchor:middle" o:gfxdata="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" fillcolor="#5b9bd5 [3204]" strokecolor="#1f4d78 [1604]" strokeweight="1pt"/>
+              <v:rect w14:anchorId="51AE0E02" id="Rectangle 12" o:spid="_x0000_s1026" style="position:absolute;margin-left:154.85pt;margin-top:93.75pt;width:83.25pt;height:32.25pt;z-index:251672576;visibility:visible;mso-wrap-style:square;mso-wrap-distance-left:9pt;mso-wrap-distance-top:0;mso-wrap-distance-right:9pt;mso-wrap-distance-bottom:0;mso-position-horizontal:absolute;mso-position-horizontal-relative:text;mso-position-vertical:absolute;mso-position-vertical-relative:text;v-text-anchor:middle" o:gfxdata="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" fillcolor="#5b9bd5 [3204]" strokecolor="#1f4d78 [1604]" strokeweight="1pt"/>
             </w:pict>
           </mc:Fallback>
         </mc:AlternateContent>
@@ -1930,7 +2855,7 @@
           </mc:Choice>
           <mc:Fallback>
             <w:pict>
-              <v:rect w14:anchorId="16EC3301" id="Rectangle 13" o:spid="_x0000_s1026" style="position:absolute;margin-left:154.85pt;margin-top:137.25pt;width:85.1pt;height:27.35pt;z-index:251673600;visibility:visible;mso-wrap-style:square;mso-wrap-distance-left:9pt;mso-wrap-distance-top:0;mso-wrap-distance-right:9pt;mso-wrap-distance-bottom:0;mso-position-horizontal:absolute;mso-position-horizontal-relative:text;mso-position-vertical:absolute;mso-position-vertical-relative:text;v-text-anchor:middle" o:gfxdata="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" fillcolor="#5b9bd5 [3204]" strokecolor="#1f4d78 [1604]" strokeweight="1pt"/>
+              <v:rect w14:anchorId="7F3076A1" id="Rectangle 13" o:spid="_x0000_s1026" style="position:absolute;margin-left:154.85pt;margin-top:137.25pt;width:85.1pt;height:27.35pt;z-index:251673600;visibility:visible;mso-wrap-style:square;mso-wrap-distance-left:9pt;mso-wrap-distance-top:0;mso-wrap-distance-right:9pt;mso-wrap-distance-bottom:0;mso-position-horizontal:absolute;mso-position-horizontal-relative:text;mso-position-vertical:absolute;mso-position-vertical-relative:text;v-text-anchor:middle" o:gfxdata="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" fillcolor="#5b9bd5 [3204]" strokecolor="#1f4d78 [1604]" strokeweight="1pt"/>
             </w:pict>
           </mc:Fallback>
         </mc:AlternateContent>
@@ -1995,7 +2920,7 @@
           </mc:Choice>
           <mc:Fallback>
             <w:pict>
-              <v:rect w14:anchorId="13E0A18A" id="Rectangle 14" o:spid="_x0000_s1026" style="position:absolute;margin-left:156.4pt;margin-top:174pt;width:87pt;height:23.25pt;z-index:251674624;visibility:visible;mso-wrap-style:square;mso-wrap-distance-left:9pt;mso-wrap-distance-top:0;mso-wrap-distance-right:9pt;mso-wrap-distance-bottom:0;mso-position-horizontal:absolute;mso-position-horizontal-relative:text;mso-position-vertical:absolute;mso-position-vertical-relative:text;v-text-anchor:middle" o:gfxdata="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" fillcolor="#5b9bd5 [3204]" strokecolor="#1f4d78 [1604]" strokeweight="1pt"/>
+              <v:rect w14:anchorId="2C43E26C" id="Rectangle 14" o:spid="_x0000_s1026" style="position:absolute;margin-left:156.4pt;margin-top:174pt;width:87pt;height:23.25pt;z-index:251674624;visibility:visible;mso-wrap-style:square;mso-wrap-distance-left:9pt;mso-wrap-distance-top:0;mso-wrap-distance-right:9pt;mso-wrap-distance-bottom:0;mso-position-horizontal:absolute;mso-position-horizontal-relative:text;mso-position-vertical:absolute;mso-position-vertical-relative:text;v-text-anchor:middle" o:gfxdata="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" fillcolor="#5b9bd5 [3204]" strokecolor="#1f4d78 [1604]" strokeweight="1pt"/>
             </w:pict>
           </mc:Fallback>
         </mc:AlternateContent>
@@ -2063,7 +2988,7 @@
           </mc:Choice>
           <mc:Fallback>
             <w:pict>
-              <v:rect w14:anchorId="4837592F" id="Rectangle 11" o:spid="_x0000_s1026" style="position:absolute;margin-left:29.25pt;margin-top:94.15pt;width:54.4pt;height:85.85pt;z-index:251670528;visibility:visible;mso-wrap-style:square;mso-wrap-distance-left:9pt;mso-wrap-distance-top:0;mso-wrap-distance-right:9pt;mso-wrap-distance-bottom:0;mso-position-horizontal:absolute;mso-position-horizontal-relative:text;mso-position-vertical:absolute;mso-position-vertical-relative:text;v-text-anchor:middle" o:gfxdata="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" fillcolor="#5b9bd5 [3204]" strokecolor="#1f4d78 [1604]" strokeweight="1pt"/>
+              <v:rect w14:anchorId="3E06E19B" id="Rectangle 11" o:spid="_x0000_s1026" style="position:absolute;margin-left:29.25pt;margin-top:94.15pt;width:54.4pt;height:85.85pt;z-index:251670528;visibility:visible;mso-wrap-style:square;mso-wrap-distance-left:9pt;mso-wrap-distance-top:0;mso-wrap-distance-right:9pt;mso-wrap-distance-bottom:0;mso-position-horizontal:absolute;mso-position-horizontal-relative:text;mso-position-vertical:absolute;mso-position-vertical-relative:text;v-text-anchor:middle" o:gfxdata="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" fillcolor="#5b9bd5 [3204]" strokecolor="#1f4d78 [1604]" strokeweight="1pt"/>
             </w:pict>
           </mc:Fallback>
         </mc:AlternateContent>
@@ -2127,7 +3052,7 @@
           </mc:Choice>
           <mc:Fallback>
             <w:pict>
-              <v:shape w14:anchorId="06539D11" id="Straight Arrow Connector 10" o:spid="_x0000_s1026" type="#_x0000_t32" style="position:absolute;margin-left:77.25pt;margin-top:65.25pt;width:76.9pt;height:18.4pt;flip:x y;z-index:251668480;visibility:visible;mso-wrap-style:square;mso-wrap-distance-left:9pt;mso-wrap-distance-top:0;mso-wrap-distance-right:9pt;mso-wrap-distance-bottom:0;mso-position-horizontal:absolute;mso-position-horizontal-relative:text;mso-position-vertical:absolute;mso-position-vertical-relative:text" o:gfxdata="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" strokecolor="#5b9bd5 [3204]" strokeweight=".5pt">
+              <v:shape w14:anchorId="41349BB1" id="Straight Arrow Connector 10" o:spid="_x0000_s1026" type="#_x0000_t32" style="position:absolute;margin-left:77.25pt;margin-top:65.25pt;width:76.9pt;height:18.4pt;flip:x y;z-index:251668480;visibility:visible;mso-wrap-style:square;mso-wrap-distance-left:9pt;mso-wrap-distance-top:0;mso-wrap-distance-right:9pt;mso-wrap-distance-bottom:0;mso-position-horizontal:absolute;mso-position-horizontal-relative:text;mso-position-vertical:absolute;mso-position-vertical-relative:text" o:gfxdata="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" strokecolor="#5b9bd5 [3204]" strokeweight=".5pt">
                 <v:stroke endarrow="block" joinstyle="miter"/>
               </v:shape>
             </w:pict>
@@ -2193,7 +3118,7 @@
           </mc:Choice>
           <mc:Fallback>
             <w:pict>
-              <v:shape w14:anchorId="765742DA" id="Straight Arrow Connector 9" o:spid="_x0000_s1026" type="#_x0000_t32" style="position:absolute;margin-left:76.1pt;margin-top:55.9pt;width:77.2pt;height:16.85pt;z-index:251667456;visibility:visible;mso-wrap-style:square;mso-wrap-distance-left:9pt;mso-wrap-distance-top:0;mso-wrap-distance-right:9pt;mso-wrap-distance-bottom:0;mso-position-horizontal:absolute;mso-position-horizontal-relative:text;mso-position-vertical:absolute;mso-position-vertical-relative:text" o:gfxdata="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" strokecolor="#5b9bd5 [3204]" strokeweight=".5pt">
+              <v:shape w14:anchorId="396E1B70" id="Straight Arrow Connector 9" o:spid="_x0000_s1026" type="#_x0000_t32" style="position:absolute;margin-left:76.1pt;margin-top:55.9pt;width:77.2pt;height:16.85pt;z-index:251667456;visibility:visible;mso-wrap-style:square;mso-wrap-distance-left:9pt;mso-wrap-distance-top:0;mso-wrap-distance-right:9pt;mso-wrap-distance-bottom:0;mso-position-horizontal:absolute;mso-position-horizontal-relative:text;mso-position-vertical:absolute;mso-position-vertical-relative:text" o:gfxdata="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" strokecolor="#5b9bd5 [3204]" strokeweight=".5pt">
                 <v:stroke endarrow="block" joinstyle="miter"/>
               </v:shape>
             </w:pict>
@@ -2259,7 +3184,7 @@
           </mc:Choice>
           <mc:Fallback>
             <w:pict>
-              <v:shape w14:anchorId="61B5DCAC" id="Straight Arrow Connector 8" o:spid="_x0000_s1026" type="#_x0000_t32" style="position:absolute;margin-left:76.15pt;margin-top:44.25pt;width:80.25pt;height:5.25pt;flip:x y;z-index:251666432;visibility:visible;mso-wrap-style:square;mso-wrap-distance-left:9pt;mso-wrap-distance-top:0;mso-wrap-distance-right:9pt;mso-wrap-distance-bottom:0;mso-position-horizontal:absolute;mso-position-horizontal-relative:text;mso-position-vertical:absolute;mso-position-vertical-relative:text" o:gfxdata="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" strokecolor="#5b9bd5 [3204]" strokeweight=".5pt">
+              <v:shape w14:anchorId="090F2C8A" id="Straight Arrow Connector 8" o:spid="_x0000_s1026" type="#_x0000_t32" style="position:absolute;margin-left:76.15pt;margin-top:44.25pt;width:80.25pt;height:5.25pt;flip:x y;z-index:251666432;visibility:visible;mso-wrap-style:square;mso-wrap-distance-left:9pt;mso-wrap-distance-top:0;mso-wrap-distance-right:9pt;mso-wrap-distance-bottom:0;mso-position-horizontal:absolute;mso-position-horizontal-relative:text;mso-position-vertical:absolute;mso-position-vertical-relative:text" o:gfxdata="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" strokecolor="#5b9bd5 [3204]" strokeweight=".5pt">
                 <v:stroke endarrow="block" joinstyle="miter"/>
               </v:shape>
             </w:pict>
@@ -2325,7 +3250,7 @@
           </mc:Choice>
           <mc:Fallback>
             <w:pict>
-              <v:shape w14:anchorId="61287040" id="Straight Arrow Connector 7" o:spid="_x0000_s1026" type="#_x0000_t32" style="position:absolute;margin-left:75pt;margin-top:31.5pt;width:77.65pt;height:4.15pt;z-index:251665408;visibility:visible;mso-wrap-style:square;mso-wrap-distance-left:9pt;mso-wrap-distance-top:0;mso-wrap-distance-right:9pt;mso-wrap-distance-bottom:0;mso-position-horizontal:absolute;mso-position-horizontal-relative:text;mso-position-vertical:absolute;mso-position-vertical-relative:text" o:gfxdata="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" strokecolor="#5b9bd5 [3204]" strokeweight=".5pt">
+              <v:shape w14:anchorId="353A07F0" id="Straight Arrow Connector 7" o:spid="_x0000_s1026" type="#_x0000_t32" style="position:absolute;margin-left:75pt;margin-top:31.5pt;width:77.65pt;height:4.15pt;z-index:251665408;visibility:visible;mso-wrap-style:square;mso-wrap-distance-left:9pt;mso-wrap-distance-top:0;mso-wrap-distance-right:9pt;mso-wrap-distance-bottom:0;mso-position-horizontal:absolute;mso-position-horizontal-relative:text;mso-position-vertical:absolute;mso-position-vertical-relative:text" o:gfxdata="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" strokecolor="#5b9bd5 [3204]" strokeweight=".5pt">
                 <v:stroke endarrow="block" joinstyle="miter"/>
               </v:shape>
             </w:pict>
@@ -2395,7 +3320,7 @@
           </mc:Choice>
           <mc:Fallback>
             <w:pict>
-              <v:rect w14:anchorId="21773BEF" id="Rectangle 6" o:spid="_x0000_s1026" style="position:absolute;margin-left:156.4pt;margin-top:63pt;width:87pt;height:23.25pt;z-index:251664384;visibility:visible;mso-wrap-style:square;mso-wrap-distance-left:9pt;mso-wrap-distance-top:0;mso-wrap-distance-right:9pt;mso-wrap-distance-bottom:0;mso-position-horizontal:absolute;mso-position-horizontal-relative:text;mso-position-vertical:absolute;mso-position-vertical-relative:text;v-text-anchor:middle" o:gfxdata="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" fillcolor="#5b9bd5 [3204]" strokecolor="#1f4d78 [1604]" strokeweight="1pt"/>
+              <v:rect w14:anchorId="54A67B15" id="Rectangle 6" o:spid="_x0000_s1026" style="position:absolute;margin-left:156.4pt;margin-top:63pt;width:87pt;height:23.25pt;z-index:251664384;visibility:visible;mso-wrap-style:square;mso-wrap-distance-left:9pt;mso-wrap-distance-top:0;mso-wrap-distance-right:9pt;mso-wrap-distance-bottom:0;mso-position-horizontal:absolute;mso-position-horizontal-relative:text;mso-position-vertical:absolute;mso-position-vertical-relative:text;v-text-anchor:middle" o:gfxdata="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" fillcolor="#5b9bd5 [3204]" strokecolor="#1f4d78 [1604]" strokeweight="1pt"/>
             </w:pict>
           </mc:Fallback>
         </mc:AlternateContent>
@@ -2463,7 +3388,7 @@
           </mc:Choice>
           <mc:Fallback>
             <w:pict>
-              <v:rect w14:anchorId="64790488" id="Rectangle 5" o:spid="_x0000_s1026" style="position:absolute;margin-left:154.9pt;margin-top:26.25pt;width:85.1pt;height:27.4pt;z-index:251663360;visibility:visible;mso-wrap-style:square;mso-wrap-distance-left:9pt;mso-wrap-distance-top:0;mso-wrap-distance-right:9pt;mso-wrap-distance-bottom:0;mso-position-horizontal:absolute;mso-position-horizontal-relative:text;mso-position-vertical:absolute;mso-position-vertical-relative:text;v-text-anchor:middle" o:gfxdata="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" fillcolor="#5b9bd5 [3204]" strokecolor="#1f4d78 [1604]" strokeweight="1pt"/>
+              <v:rect w14:anchorId="01E506C7" id="Rectangle 5" o:spid="_x0000_s1026" style="position:absolute;margin-left:154.9pt;margin-top:26.25pt;width:85.1pt;height:27.4pt;z-index:251663360;visibility:visible;mso-wrap-style:square;mso-wrap-distance-left:9pt;mso-wrap-distance-top:0;mso-wrap-distance-right:9pt;mso-wrap-distance-bottom:0;mso-position-horizontal:absolute;mso-position-horizontal-relative:text;mso-position-vertical:absolute;mso-position-vertical-relative:text;v-text-anchor:middle" o:gfxdata="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" fillcolor="#5b9bd5 [3204]" strokecolor="#1f4d78 [1604]" strokeweight="1pt"/>
             </w:pict>
           </mc:Fallback>
         </mc:AlternateContent>
@@ -2527,7 +3452,7 @@
           </mc:Choice>
           <mc:Fallback>
             <w:pict>
-              <v:shape w14:anchorId="760E84E1" id="Straight Arrow Connector 4" o:spid="_x0000_s1026" type="#_x0000_t32" style="position:absolute;margin-left:77.25pt;margin-top:9pt;width:76.15pt;height:6.75pt;flip:x;z-index:251662336;visibility:visible;mso-wrap-style:square;mso-wrap-distance-left:9pt;mso-wrap-distance-top:0;mso-wrap-distance-right:9pt;mso-wrap-distance-bottom:0;mso-position-horizontal:absolute;mso-position-horizontal-relative:text;mso-position-vertical:absolute;mso-position-vertical-relative:text" o:gfxdata="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" strokecolor="#5b9bd5 [3204]" strokeweight=".5pt">
+              <v:shape w14:anchorId="029ED05B" id="Straight Arrow Connector 4" o:spid="_x0000_s1026" type="#_x0000_t32" style="position:absolute;margin-left:77.25pt;margin-top:9pt;width:76.15pt;height:6.75pt;flip:x;z-index:251662336;visibility:visible;mso-wrap-style:square;mso-wrap-distance-left:9pt;mso-wrap-distance-top:0;mso-wrap-distance-right:9pt;mso-wrap-distance-bottom:0;mso-position-horizontal:absolute;mso-position-horizontal-relative:text;mso-position-vertical:absolute;mso-position-vertical-relative:text" o:gfxdata="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" strokecolor="#5b9bd5 [3204]" strokeweight=".5pt">
                 <v:stroke endarrow="block" joinstyle="miter"/>
               </v:shape>
             </w:pict>
@@ -2597,7 +3522,7 @@
           </mc:Choice>
           <mc:Fallback>
             <w:pict>
-              <v:rect w14:anchorId="0D4E9E6F" id="Rectangle 3" o:spid="_x0000_s1026" style="position:absolute;margin-left:154.9pt;margin-top:-17.25pt;width:83.25pt;height:32.25pt;z-index:251661312;visibility:visible;mso-wrap-style:square;mso-wrap-distance-left:9pt;mso-wrap-distance-top:0;mso-wrap-distance-right:9pt;mso-wrap-distance-bottom:0;mso-position-horizontal:absolute;mso-position-horizontal-relative:text;mso-position-vertical:absolute;mso-position-vertical-relative:text;v-text-anchor:middle" o:gfxdata="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" fillcolor="#5b9bd5 [3204]" strokecolor="#1f4d78 [1604]" strokeweight="1pt"/>
+              <v:rect w14:anchorId="13E3EA95" id="Rectangle 3" o:spid="_x0000_s1026" style="position:absolute;margin-left:154.9pt;margin-top:-17.25pt;width:83.25pt;height:32.25pt;z-index:251661312;visibility:visible;mso-wrap-style:square;mso-wrap-distance-left:9pt;mso-wrap-distance-top:0;mso-wrap-distance-right:9pt;mso-wrap-distance-bottom:0;mso-position-horizontal:absolute;mso-position-horizontal-relative:text;mso-position-vertical:absolute;mso-position-vertical-relative:text;v-text-anchor:middle" o:gfxdata="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" fillcolor="#5b9bd5 [3204]" strokecolor="#1f4d78 [1604]" strokeweight="1pt"/>
             </w:pict>
           </mc:Fallback>
         </mc:AlternateContent>
@@ -2661,7 +3586,7 @@
           </mc:Choice>
           <mc:Fallback>
             <w:pict>
-              <v:shape w14:anchorId="13DF43F3" id="Straight Arrow Connector 2" o:spid="_x0000_s1026" type="#_x0000_t32" style="position:absolute;margin-left:64.5pt;margin-top:-1.5pt;width:87.4pt;height:7.15pt;flip:y;z-index:251660288;visibility:visible;mso-wrap-style:square;mso-wrap-distance-left:9pt;mso-wrap-distance-top:0;mso-wrap-distance-right:9pt;mso-wrap-distance-bottom:0;mso-position-horizontal:absolute;mso-position-horizontal-relative:text;mso-position-vertical:absolute;mso-position-vertical-relative:text" o:gfxdata="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" strokecolor="#5b9bd5 [3204]" strokeweight=".5pt">
+              <v:shape w14:anchorId="046D415A" id="Straight Arrow Connector 2" o:spid="_x0000_s1026" type="#_x0000_t32" style="position:absolute;margin-left:64.5pt;margin-top:-1.5pt;width:87.4pt;height:7.15pt;flip:y;z-index:251660288;visibility:visible;mso-wrap-style:square;mso-wrap-distance-left:9pt;mso-wrap-distance-top:0;mso-wrap-distance-right:9pt;mso-wrap-distance-bottom:0;mso-position-horizontal:absolute;mso-position-horizontal-relative:text;mso-position-vertical:absolute;mso-position-vertical-relative:text" o:gfxdata="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" strokecolor="#5b9bd5 [3204]" strokeweight=".5pt">
                 <v:stroke endarrow="block" joinstyle="miter"/>
               </v:shape>
             </w:pict>
@@ -2731,7 +3656,7 @@
           </mc:Choice>
           <mc:Fallback>
             <w:pict>
-              <v:rect w14:anchorId="1E9AA89E" id="Rectangle 1" o:spid="_x0000_s1026" style="position:absolute;margin-left:20.25pt;margin-top:-15.35pt;width:54.4pt;height:85.85pt;z-index:251659264;visibility:visible;mso-wrap-style:square;mso-wrap-distance-left:9pt;mso-wrap-distance-top:0;mso-wrap-distance-right:9pt;mso-wrap-distance-bottom:0;mso-position-horizontal:absolute;mso-position-horizontal-relative:text;mso-position-vertical:absolute;mso-position-vertical-relative:text;v-text-anchor:middle" o:gfxdata="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" fillcolor="#5b9bd5 [3204]" strokecolor="#1f4d78 [1604]" strokeweight="1pt"/>
+              <v:rect w14:anchorId="36395008" id="Rectangle 1" o:spid="_x0000_s1026" style="position:absolute;margin-left:20.25pt;margin-top:-15.35pt;width:54.4pt;height:85.85pt;z-index:251659264;visibility:visible;mso-wrap-style:square;mso-wrap-distance-left:9pt;mso-wrap-distance-top:0;mso-wrap-distance-right:9pt;mso-wrap-distance-bottom:0;mso-position-horizontal:absolute;mso-position-horizontal-relative:text;mso-position-vertical:absolute;mso-position-vertical-relative:text;v-text-anchor:middle" o:gfxdata="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" fillcolor="#5b9bd5 [3204]" strokecolor="#1f4d78 [1604]" strokeweight="1pt"/>
             </w:pict>
           </mc:Fallback>
         </mc:AlternateContent>

</xml_diff>